<commit_message>
Update calendar plan and extend individual task description
</commit_message>
<xml_diff>
--- a/desc.docx
+++ b/desc.docx
@@ -1,6 +1,6 @@
 
 <file path=word/document.xml><?xml version="1.0" encoding="utf-8"?>
-<w:document xmlns:wpc="http://schemas.microsoft.com/office/word/2010/wordprocessingCanvas" xmlns:cx="http://schemas.microsoft.com/office/drawing/2014/chartex" xmlns:mc="http://schemas.openxmlformats.org/markup-compatibility/2006" xmlns:o="urn:schemas-microsoft-com:office:office" xmlns:r="http://schemas.openxmlformats.org/officeDocument/2006/relationships" xmlns:m="http://schemas.openxmlformats.org/officeDocument/2006/math" xmlns:v="urn:schemas-microsoft-com:vml" xmlns:wp14="http://schemas.microsoft.com/office/word/2010/wordprocessingDrawing" xmlns:wp="http://schemas.openxmlformats.org/drawingml/2006/wordprocessingDrawing" xmlns:w10="urn:schemas-microsoft-com:office:word" xmlns:w="http://schemas.openxmlformats.org/wordprocessingml/2006/main" xmlns:w14="http://schemas.microsoft.com/office/word/2010/wordml" xmlns:w15="http://schemas.microsoft.com/office/word/2012/wordml" xmlns:w16se="http://schemas.microsoft.com/office/word/2015/wordml/symex" xmlns:wpg="http://schemas.microsoft.com/office/word/2010/wordprocessingGroup" xmlns:wpi="http://schemas.microsoft.com/office/word/2010/wordprocessingInk" xmlns:wne="http://schemas.microsoft.com/office/word/2006/wordml" xmlns:wps="http://schemas.microsoft.com/office/word/2010/wordprocessingShape" mc:Ignorable="w14 w15 w16se wp14">
+<w:document xmlns:wpc="http://schemas.microsoft.com/office/word/2010/wordprocessingCanvas" xmlns:cx="http://schemas.microsoft.com/office/drawing/2014/chartex" xmlns:cx1="http://schemas.microsoft.com/office/drawing/2015/9/8/chartex" xmlns:cx2="http://schemas.microsoft.com/office/drawing/2015/10/21/chartex" xmlns:cx3="http://schemas.microsoft.com/office/drawing/2016/5/9/chartex" xmlns:cx4="http://schemas.microsoft.com/office/drawing/2016/5/10/chartex" xmlns:cx5="http://schemas.microsoft.com/office/drawing/2016/5/11/chartex" xmlns:cx6="http://schemas.microsoft.com/office/drawing/2016/5/12/chartex" xmlns:cx7="http://schemas.microsoft.com/office/drawing/2016/5/13/chartex" xmlns:cx8="http://schemas.microsoft.com/office/drawing/2016/5/14/chartex" xmlns:mc="http://schemas.openxmlformats.org/markup-compatibility/2006" xmlns:aink="http://schemas.microsoft.com/office/drawing/2016/ink" xmlns:am3d="http://schemas.microsoft.com/office/drawing/2017/model3d" xmlns:o="urn:schemas-microsoft-com:office:office" xmlns:r="http://schemas.openxmlformats.org/officeDocument/2006/relationships" xmlns:m="http://schemas.openxmlformats.org/officeDocument/2006/math" xmlns:v="urn:schemas-microsoft-com:vml" xmlns:wp14="http://schemas.microsoft.com/office/word/2010/wordprocessingDrawing" xmlns:wp="http://schemas.openxmlformats.org/drawingml/2006/wordprocessingDrawing" xmlns:w10="urn:schemas-microsoft-com:office:word" xmlns:w="http://schemas.openxmlformats.org/wordprocessingml/2006/main" xmlns:w14="http://schemas.microsoft.com/office/word/2010/wordml" xmlns:w15="http://schemas.microsoft.com/office/word/2012/wordml" xmlns:w16cid="http://schemas.microsoft.com/office/word/2016/wordml/cid" xmlns:w16se="http://schemas.microsoft.com/office/word/2015/wordml/symex" xmlns:wpg="http://schemas.microsoft.com/office/word/2010/wordprocessingGroup" xmlns:wpi="http://schemas.microsoft.com/office/word/2010/wordprocessingInk" xmlns:wne="http://schemas.microsoft.com/office/word/2006/wordml" xmlns:wps="http://schemas.microsoft.com/office/word/2010/wordprocessingShape" mc:Ignorable="w14 w15 w16se w16cid wp14">
   <w:body>
     <w:p>
       <w:pPr>
@@ -39,8 +39,6 @@
           <w:lang w:val="uk-UA" w:eastAsia="ko-KR"/>
         </w:rPr>
       </w:pPr>
-      <w:bookmarkStart w:id="0" w:name="_GoBack"/>
-      <w:bookmarkEnd w:id="0"/>
     </w:p>
     <w:sdt>
       <w:sdtPr>
@@ -64,7 +62,7 @@
       <w:sdtContent>
         <w:p>
           <w:pPr>
-            <w:pStyle w:val="TOC1"/>
+            <w:pStyle w:val="13"/>
             <w:tabs>
               <w:tab w:val="right" w:leader="dot" w:pos="10459"/>
             </w:tabs>
@@ -103,7 +101,7 @@
           <w:hyperlink w:anchor="_Toc11799318" w:history="1">
             <w:r>
               <w:rPr>
-                <w:rStyle w:val="Hyperlink"/>
+                <w:rStyle w:val="a6"/>
                 <w:noProof/>
               </w:rPr>
               <w:t>ХАРАКТЕРИСТИКА БАЗИ ПРАКТИКИ</w:t>
@@ -160,7 +158,7 @@
         </w:p>
         <w:p>
           <w:pPr>
-            <w:pStyle w:val="TOC1"/>
+            <w:pStyle w:val="13"/>
             <w:tabs>
               <w:tab w:val="right" w:leader="dot" w:pos="10459"/>
             </w:tabs>
@@ -175,7 +173,7 @@
           <w:hyperlink w:anchor="_Toc11799319" w:history="1">
             <w:r>
               <w:rPr>
-                <w:rStyle w:val="Hyperlink"/>
+                <w:rStyle w:val="a6"/>
                 <w:noProof/>
               </w:rPr>
               <w:t>ЗМІСТ ТА РЕЗУЛЬТАТИ ВИКОНАНИХ РОБІТ</w:t>
@@ -232,7 +230,7 @@
         </w:p>
         <w:p>
           <w:pPr>
-            <w:pStyle w:val="TOC1"/>
+            <w:pStyle w:val="13"/>
             <w:tabs>
               <w:tab w:val="right" w:leader="dot" w:pos="10459"/>
             </w:tabs>
@@ -247,7 +245,7 @@
           <w:hyperlink w:anchor="_Toc11799320" w:history="1">
             <w:r>
               <w:rPr>
-                <w:rStyle w:val="Hyperlink"/>
+                <w:rStyle w:val="a6"/>
                 <w:noProof/>
               </w:rPr>
               <w:t>ОПИС ВИКОНАННЯ ЗАВДАНЬ ЗГІДНО З КАЛЕНДАРНИМ ПЛАНОМ</w:t>
@@ -304,7 +302,7 @@
         </w:p>
         <w:p>
           <w:pPr>
-            <w:pStyle w:val="TOC1"/>
+            <w:pStyle w:val="13"/>
             <w:tabs>
               <w:tab w:val="right" w:leader="dot" w:pos="10459"/>
             </w:tabs>
@@ -319,7 +317,7 @@
           <w:hyperlink w:anchor="_Toc11799321" w:history="1">
             <w:r>
               <w:rPr>
-                <w:rStyle w:val="Hyperlink"/>
+                <w:rStyle w:val="a6"/>
                 <w:noProof/>
               </w:rPr>
               <w:t>ЗМІСТ ПРОВЕДЕНИХ НАВЧАЛЬНИХ ЗАНЯТЬ ТА ЕКСКУРСІЙ</w:t>
@@ -376,7 +374,7 @@
         </w:p>
         <w:p>
           <w:pPr>
-            <w:pStyle w:val="TOC2"/>
+            <w:pStyle w:val="23"/>
             <w:tabs>
               <w:tab w:val="right" w:leader="dot" w:pos="10459"/>
             </w:tabs>
@@ -391,7 +389,7 @@
           <w:hyperlink w:anchor="_Toc11799322" w:history="1">
             <w:r>
               <w:rPr>
-                <w:rStyle w:val="Hyperlink"/>
+                <w:rStyle w:val="a6"/>
                 <w:noProof/>
                 <w:lang w:val="uk-UA"/>
               </w:rPr>
@@ -449,7 +447,7 @@
         </w:p>
         <w:p>
           <w:pPr>
-            <w:pStyle w:val="TOC1"/>
+            <w:pStyle w:val="13"/>
             <w:tabs>
               <w:tab w:val="right" w:leader="dot" w:pos="10459"/>
             </w:tabs>
@@ -464,7 +462,7 @@
           <w:hyperlink w:anchor="_Toc11799323" w:history="1">
             <w:r>
               <w:rPr>
-                <w:rStyle w:val="Hyperlink"/>
+                <w:rStyle w:val="a6"/>
                 <w:noProof/>
               </w:rPr>
               <w:t>ОПИС ТЕХНОЛОГІЙ</w:t>
@@ -521,7 +519,7 @@
         </w:p>
         <w:p>
           <w:pPr>
-            <w:pStyle w:val="TOC2"/>
+            <w:pStyle w:val="23"/>
             <w:tabs>
               <w:tab w:val="right" w:leader="dot" w:pos="10459"/>
             </w:tabs>
@@ -536,7 +534,7 @@
           <w:hyperlink w:anchor="_Toc11799324" w:history="1">
             <w:r>
               <w:rPr>
-                <w:rStyle w:val="Hyperlink"/>
+                <w:rStyle w:val="a6"/>
                 <w:noProof/>
               </w:rPr>
               <w:t>Google Cloud</w:t>
@@ -593,7 +591,7 @@
         </w:p>
         <w:p>
           <w:pPr>
-            <w:pStyle w:val="TOC2"/>
+            <w:pStyle w:val="23"/>
             <w:tabs>
               <w:tab w:val="right" w:leader="dot" w:pos="10459"/>
             </w:tabs>
@@ -608,7 +606,7 @@
           <w:hyperlink w:anchor="_Toc11799325" w:history="1">
             <w:r>
               <w:rPr>
-                <w:rStyle w:val="Hyperlink"/>
+                <w:rStyle w:val="a6"/>
                 <w:noProof/>
               </w:rPr>
               <w:t>Google Cloud database, storage and data analytics services</w:t>
@@ -665,7 +663,7 @@
         </w:p>
         <w:p>
           <w:pPr>
-            <w:pStyle w:val="TOC2"/>
+            <w:pStyle w:val="23"/>
             <w:tabs>
               <w:tab w:val="right" w:leader="dot" w:pos="10459"/>
             </w:tabs>
@@ -680,7 +678,7 @@
           <w:hyperlink w:anchor="_Toc11799326" w:history="1">
             <w:r>
               <w:rPr>
-                <w:rStyle w:val="Hyperlink"/>
+                <w:rStyle w:val="a6"/>
                 <w:noProof/>
               </w:rPr>
               <w:t>BigQuery</w:t>
@@ -737,7 +735,7 @@
         </w:p>
         <w:p>
           <w:pPr>
-            <w:pStyle w:val="TOC2"/>
+            <w:pStyle w:val="23"/>
             <w:tabs>
               <w:tab w:val="right" w:leader="dot" w:pos="10459"/>
             </w:tabs>
@@ -752,7 +750,7 @@
           <w:hyperlink w:anchor="_Toc11799327" w:history="1">
             <w:r>
               <w:rPr>
-                <w:rStyle w:val="Hyperlink"/>
+                <w:rStyle w:val="a6"/>
                 <w:noProof/>
               </w:rPr>
               <w:t>Cloud Bigtable</w:t>
@@ -809,7 +807,7 @@
         </w:p>
         <w:p>
           <w:pPr>
-            <w:pStyle w:val="TOC2"/>
+            <w:pStyle w:val="23"/>
             <w:tabs>
               <w:tab w:val="right" w:leader="dot" w:pos="10459"/>
             </w:tabs>
@@ -824,7 +822,7 @@
           <w:hyperlink w:anchor="_Toc11799328" w:history="1">
             <w:r>
               <w:rPr>
-                <w:rStyle w:val="Hyperlink"/>
+                <w:rStyle w:val="a6"/>
                 <w:noProof/>
               </w:rPr>
               <w:t>Cloud Datastore</w:t>
@@ -881,7 +879,7 @@
         </w:p>
         <w:p>
           <w:pPr>
-            <w:pStyle w:val="TOC2"/>
+            <w:pStyle w:val="23"/>
             <w:tabs>
               <w:tab w:val="right" w:leader="dot" w:pos="10459"/>
             </w:tabs>
@@ -896,7 +894,7 @@
           <w:hyperlink w:anchor="_Toc11799329" w:history="1">
             <w:r>
               <w:rPr>
-                <w:rStyle w:val="Hyperlink"/>
+                <w:rStyle w:val="a6"/>
                 <w:noProof/>
               </w:rPr>
               <w:t>Cloud Spanner</w:t>
@@ -953,7 +951,7 @@
         </w:p>
         <w:p>
           <w:pPr>
-            <w:pStyle w:val="TOC2"/>
+            <w:pStyle w:val="23"/>
             <w:tabs>
               <w:tab w:val="right" w:leader="dot" w:pos="10459"/>
             </w:tabs>
@@ -968,7 +966,7 @@
           <w:hyperlink w:anchor="_Toc11799330" w:history="1">
             <w:r>
               <w:rPr>
-                <w:rStyle w:val="Hyperlink"/>
+                <w:rStyle w:val="a6"/>
                 <w:noProof/>
               </w:rPr>
               <w:t>Cloud SQL</w:t>
@@ -1025,7 +1023,7 @@
         </w:p>
         <w:p>
           <w:pPr>
-            <w:pStyle w:val="TOC2"/>
+            <w:pStyle w:val="23"/>
             <w:tabs>
               <w:tab w:val="right" w:leader="dot" w:pos="10459"/>
             </w:tabs>
@@ -1040,7 +1038,7 @@
           <w:hyperlink w:anchor="_Toc11799331" w:history="1">
             <w:r>
               <w:rPr>
-                <w:rStyle w:val="Hyperlink"/>
+                <w:rStyle w:val="a6"/>
                 <w:noProof/>
               </w:rPr>
               <w:t>Cloud Storage</w:t>
@@ -1097,7 +1095,7 @@
         </w:p>
         <w:p>
           <w:pPr>
-            <w:pStyle w:val="TOC2"/>
+            <w:pStyle w:val="23"/>
             <w:tabs>
               <w:tab w:val="right" w:leader="dot" w:pos="10459"/>
             </w:tabs>
@@ -1112,7 +1110,7 @@
           <w:hyperlink w:anchor="_Toc11799332" w:history="1">
             <w:r>
               <w:rPr>
-                <w:rStyle w:val="Hyperlink"/>
+                <w:rStyle w:val="a6"/>
                 <w:noProof/>
               </w:rPr>
               <w:t>Firebase Hosting</w:t>
@@ -1169,7 +1167,7 @@
         </w:p>
         <w:p>
           <w:pPr>
-            <w:pStyle w:val="TOC2"/>
+            <w:pStyle w:val="23"/>
             <w:tabs>
               <w:tab w:val="right" w:leader="dot" w:pos="10459"/>
             </w:tabs>
@@ -1184,7 +1182,7 @@
           <w:hyperlink w:anchor="_Toc11799333" w:history="1">
             <w:r>
               <w:rPr>
-                <w:rStyle w:val="Hyperlink"/>
+                <w:rStyle w:val="a6"/>
                 <w:noProof/>
               </w:rPr>
               <w:t>Реляційна база даних</w:t>
@@ -1241,7 +1239,7 @@
         </w:p>
         <w:p>
           <w:pPr>
-            <w:pStyle w:val="TOC2"/>
+            <w:pStyle w:val="23"/>
             <w:tabs>
               <w:tab w:val="right" w:leader="dot" w:pos="10459"/>
             </w:tabs>
@@ -1256,7 +1254,7 @@
           <w:hyperlink w:anchor="_Toc11799334" w:history="1">
             <w:r>
               <w:rPr>
-                <w:rStyle w:val="Hyperlink"/>
+                <w:rStyle w:val="a6"/>
                 <w:noProof/>
               </w:rPr>
               <w:t>SQL</w:t>
@@ -1313,7 +1311,7 @@
         </w:p>
         <w:p>
           <w:pPr>
-            <w:pStyle w:val="TOC2"/>
+            <w:pStyle w:val="23"/>
             <w:tabs>
               <w:tab w:val="right" w:leader="dot" w:pos="10459"/>
             </w:tabs>
@@ -1328,7 +1326,7 @@
           <w:hyperlink w:anchor="_Toc11799335" w:history="1">
             <w:r>
               <w:rPr>
-                <w:rStyle w:val="Hyperlink"/>
+                <w:rStyle w:val="a6"/>
                 <w:noProof/>
               </w:rPr>
               <w:t>MySQL</w:t>
@@ -1385,7 +1383,7 @@
         </w:p>
         <w:p>
           <w:pPr>
-            <w:pStyle w:val="TOC2"/>
+            <w:pStyle w:val="23"/>
             <w:tabs>
               <w:tab w:val="right" w:leader="dot" w:pos="10459"/>
             </w:tabs>
@@ -1400,7 +1398,7 @@
           <w:hyperlink w:anchor="_Toc11799336" w:history="1">
             <w:r>
               <w:rPr>
-                <w:rStyle w:val="Hyperlink"/>
+                <w:rStyle w:val="a6"/>
                 <w:noProof/>
               </w:rPr>
               <w:t>SQLite</w:t>
@@ -1457,7 +1455,7 @@
         </w:p>
         <w:p>
           <w:pPr>
-            <w:pStyle w:val="TOC2"/>
+            <w:pStyle w:val="23"/>
             <w:tabs>
               <w:tab w:val="right" w:leader="dot" w:pos="10459"/>
             </w:tabs>
@@ -1472,7 +1470,7 @@
           <w:hyperlink w:anchor="_Toc11799337" w:history="1">
             <w:r>
               <w:rPr>
-                <w:rStyle w:val="Hyperlink"/>
+                <w:rStyle w:val="a6"/>
                 <w:noProof/>
               </w:rPr>
               <w:t>Microsoft SQL Server</w:t>
@@ -1529,7 +1527,7 @@
         </w:p>
         <w:p>
           <w:pPr>
-            <w:pStyle w:val="TOC1"/>
+            <w:pStyle w:val="13"/>
             <w:tabs>
               <w:tab w:val="right" w:leader="dot" w:pos="10459"/>
             </w:tabs>
@@ -1544,7 +1542,7 @@
           <w:hyperlink w:anchor="_Toc11799338" w:history="1">
             <w:r>
               <w:rPr>
-                <w:rStyle w:val="Hyperlink"/>
+                <w:rStyle w:val="a6"/>
                 <w:noProof/>
               </w:rPr>
               <w:t>ВИСНОВКИ ТА РЕКОМЕНДАЦІЇ</w:t>
@@ -1654,23 +1652,23 @@
     </w:p>
     <w:p>
       <w:pPr>
-        <w:pStyle w:val="1"/>
-      </w:pPr>
-      <w:bookmarkStart w:id="1" w:name="_Toc11799318"/>
+        <w:pStyle w:val="11"/>
+      </w:pPr>
+      <w:bookmarkStart w:id="0" w:name="_Toc11799318"/>
       <w:r>
         <w:lastRenderedPageBreak/>
         <w:t>ХАРАКТЕРИСТИКА БАЗИ ПРАКТИКИ</w:t>
       </w:r>
-      <w:bookmarkEnd w:id="1"/>
-    </w:p>
-    <w:p>
-      <w:pPr>
-        <w:pStyle w:val="1"/>
-      </w:pPr>
-    </w:p>
-    <w:p>
-      <w:pPr>
-        <w:pStyle w:val="a"/>
+      <w:bookmarkEnd w:id="0"/>
+    </w:p>
+    <w:p>
+      <w:pPr>
+        <w:pStyle w:val="11"/>
+      </w:pPr>
+    </w:p>
+    <w:p>
+      <w:pPr>
+        <w:pStyle w:val="a4"/>
       </w:pPr>
       <w:r>
         <w:t>Прибувши на базу практики ТОВ "</w:t>
@@ -1702,7 +1700,7 @@
     </w:p>
     <w:p>
       <w:pPr>
-        <w:pStyle w:val="a"/>
+        <w:pStyle w:val="a4"/>
       </w:pPr>
       <w:r>
         <w:t>ТОВ «Об'єднання ЮГ» працює на ринку інформаційних технологій c 1993 року, надаючи послуги в області системної інтеграції, інформаційної безпеки, розробки прикладного програмного забезпечення.</w:t>
@@ -1710,7 +1708,7 @@
     </w:p>
     <w:p>
       <w:pPr>
-        <w:pStyle w:val="a"/>
+        <w:pStyle w:val="a4"/>
       </w:pPr>
       <w:r>
         <w:t>Місія Компанії - донести свій багаторічний професійний досвід до своїх клієнтів. Стаж роботи на ринку інформаційних технологій України дозволяє нам з максимальною ефективністю вирішувати проблеми наших замовників і зберігати довгі і теплі бізнес-відносини на високому професійному рівні.</w:t>
@@ -1718,7 +1716,7 @@
     </w:p>
     <w:p>
       <w:pPr>
-        <w:pStyle w:val="a"/>
+        <w:pStyle w:val="a4"/>
       </w:pPr>
       <w:r>
         <w:t>Над розробкою і впровадженням інформаційних проектів в компанії працюють сертифіковані фахівці різних напрямків - менеджери проектів, програмісти, фахівці з мережних технологій, фахівці з засобам технічного та криптографічного захисту інформації, з продажу та маркетингу. Багато з них мають сертифікати різних категорій від провідних виробників технічних інформаційних засобів і програмного забезпечення.</w:t>
@@ -1744,57 +1742,406 @@
     </w:p>
     <w:p>
       <w:pPr>
-        <w:pStyle w:val="1"/>
-      </w:pPr>
-      <w:bookmarkStart w:id="2" w:name="_Toc11799319"/>
+        <w:pStyle w:val="11"/>
+      </w:pPr>
+      <w:bookmarkStart w:id="1" w:name="_Toc11799319"/>
       <w:r>
         <w:lastRenderedPageBreak/>
         <w:t>ЗМІСТ ТА РЕЗУЛЬТАТИ ВИКОНАНИХ РОБІТ</w:t>
       </w:r>
+      <w:bookmarkEnd w:id="1"/>
+    </w:p>
+    <w:p>
+      <w:pPr>
+        <w:pStyle w:val="11"/>
+      </w:pPr>
+    </w:p>
+    <w:p>
+      <w:pPr>
+        <w:spacing w:line="360" w:lineRule="auto"/>
+        <w:ind w:firstLine="709"/>
+        <w:rPr>
+          <w:b/>
+          <w:bCs/>
+          <w:lang w:val="uk-UA"/>
+        </w:rPr>
+      </w:pPr>
+      <w:r>
+        <w:rPr>
+          <w:b/>
+          <w:bCs/>
+          <w:lang w:val="uk-UA"/>
+        </w:rPr>
+        <w:t>Індивідуальне завдання</w:t>
+      </w:r>
+    </w:p>
+    <w:p>
+      <w:pPr>
+        <w:spacing w:line="360" w:lineRule="auto"/>
+        <w:ind w:firstLine="709"/>
+        <w:jc w:val="both"/>
+        <w:rPr>
+          <w:lang w:val="uk-UA"/>
+        </w:rPr>
+      </w:pPr>
+      <w:r>
+        <w:rPr>
+          <w:lang w:val="uk-UA"/>
+        </w:rPr>
+        <w:t>Спроектувати БД для потреб виробництва, враховуючи вимоги технічного завдання. Реалізувати спроектовану БД, застосовуючи відповідні технічні засоби, такі як MySQL, MS SQL, SQLite, Google Cloud. Протестувати БД в умовах, наближених до реальної роботи.</w:t>
+      </w:r>
+      <w:r>
+        <w:rPr>
+          <w:lang w:val="ru-UA"/>
+        </w:rPr>
+        <w:t xml:space="preserve"> </w:t>
+      </w:r>
+      <w:r>
+        <w:rPr>
+          <w:lang w:val="uk-UA"/>
+        </w:rPr>
+        <w:t xml:space="preserve">Відповідні системи керування базами даних повинні відповідати певним критеріям, таким як: </w:t>
+      </w:r>
+      <w:r>
+        <w:rPr>
+          <w:lang w:val="uk-UA"/>
+        </w:rPr>
+        <w:t xml:space="preserve"> </w:t>
+      </w:r>
+    </w:p>
+    <w:p>
+      <w:pPr>
+        <w:pStyle w:val="a3"/>
+        <w:numPr>
+          <w:ilvl w:val="0"/>
+          <w:numId w:val="6"/>
+        </w:numPr>
+        <w:spacing w:line="360" w:lineRule="auto"/>
+        <w:ind w:left="426" w:hanging="437"/>
+        <w:jc w:val="both"/>
+        <w:rPr>
+          <w:lang w:val="uk-UA"/>
+        </w:rPr>
+      </w:pPr>
+      <w:r>
+        <w:rPr>
+          <w:lang w:val="uk-UA"/>
+        </w:rPr>
+        <w:t>Контроль за надлишковістю даних</w:t>
+      </w:r>
+    </w:p>
+    <w:p>
+      <w:pPr>
+        <w:pStyle w:val="a3"/>
+        <w:numPr>
+          <w:ilvl w:val="0"/>
+          <w:numId w:val="6"/>
+        </w:numPr>
+        <w:spacing w:line="360" w:lineRule="auto"/>
+        <w:ind w:left="426" w:hanging="437"/>
+        <w:jc w:val="both"/>
+        <w:rPr>
+          <w:lang w:val="uk-UA"/>
+        </w:rPr>
+      </w:pPr>
+      <w:r>
+        <w:rPr>
+          <w:lang w:val="uk-UA"/>
+        </w:rPr>
+        <w:t>Несуперечливість даних</w:t>
+      </w:r>
+    </w:p>
+    <w:p>
+      <w:pPr>
+        <w:pStyle w:val="a3"/>
+        <w:numPr>
+          <w:ilvl w:val="0"/>
+          <w:numId w:val="6"/>
+        </w:numPr>
+        <w:spacing w:line="360" w:lineRule="auto"/>
+        <w:ind w:left="426" w:hanging="437"/>
+        <w:jc w:val="both"/>
+        <w:rPr>
+          <w:lang w:val="uk-UA"/>
+        </w:rPr>
+      </w:pPr>
+      <w:r>
+        <w:rPr>
+          <w:lang w:val="uk-UA"/>
+        </w:rPr>
+        <w:t>Підтримка цілісності бази даних (коректність та несуперечливість)</w:t>
+      </w:r>
+    </w:p>
+    <w:p>
+      <w:pPr>
+        <w:pStyle w:val="a3"/>
+        <w:numPr>
+          <w:ilvl w:val="0"/>
+          <w:numId w:val="6"/>
+        </w:numPr>
+        <w:spacing w:line="360" w:lineRule="auto"/>
+        <w:ind w:left="426" w:hanging="437"/>
+        <w:jc w:val="both"/>
+        <w:rPr>
+          <w:lang w:val="uk-UA"/>
+        </w:rPr>
+      </w:pPr>
+      <w:r>
+        <w:rPr>
+          <w:lang w:val="uk-UA"/>
+        </w:rPr>
+        <w:t>Цілісність описується за допомогою обмежень</w:t>
+      </w:r>
+    </w:p>
+    <w:p>
+      <w:pPr>
+        <w:pStyle w:val="a3"/>
+        <w:numPr>
+          <w:ilvl w:val="0"/>
+          <w:numId w:val="6"/>
+        </w:numPr>
+        <w:spacing w:line="360" w:lineRule="auto"/>
+        <w:ind w:left="426" w:hanging="437"/>
+        <w:jc w:val="both"/>
+        <w:rPr>
+          <w:lang w:val="uk-UA"/>
+        </w:rPr>
+      </w:pPr>
+      <w:r>
+        <w:rPr>
+          <w:lang w:val="uk-UA"/>
+        </w:rPr>
+        <w:t>Незалежність прикладних програм від даних</w:t>
+      </w:r>
+    </w:p>
+    <w:p>
+      <w:pPr>
+        <w:pStyle w:val="a3"/>
+        <w:numPr>
+          <w:ilvl w:val="0"/>
+          <w:numId w:val="6"/>
+        </w:numPr>
+        <w:spacing w:line="360" w:lineRule="auto"/>
+        <w:ind w:left="426" w:hanging="437"/>
+        <w:jc w:val="both"/>
+        <w:rPr>
+          <w:lang w:val="uk-UA"/>
+        </w:rPr>
+      </w:pPr>
+      <w:r>
+        <w:rPr>
+          <w:lang w:val="uk-UA"/>
+        </w:rPr>
+        <w:t>Спільне використання даних</w:t>
+      </w:r>
+    </w:p>
+    <w:p>
+      <w:pPr>
+        <w:pStyle w:val="a3"/>
+        <w:numPr>
+          <w:ilvl w:val="0"/>
+          <w:numId w:val="6"/>
+        </w:numPr>
+        <w:spacing w:line="360" w:lineRule="auto"/>
+        <w:ind w:left="426" w:hanging="437"/>
+        <w:jc w:val="both"/>
+        <w:rPr>
+          <w:lang w:val="uk-UA"/>
+        </w:rPr>
+      </w:pPr>
+      <w:r>
+        <w:rPr>
+          <w:lang w:val="uk-UA"/>
+        </w:rPr>
+        <w:t>Підвищений рівень безпеки</w:t>
+      </w:r>
+    </w:p>
+    <w:p>
+      <w:pPr>
+        <w:spacing w:line="360" w:lineRule="auto"/>
+        <w:jc w:val="both"/>
+        <w:rPr>
+          <w:lang w:val="uk-UA"/>
+        </w:rPr>
+      </w:pPr>
+      <w:r>
+        <w:rPr>
+          <w:lang w:val="uk-UA"/>
+        </w:rPr>
+        <w:t xml:space="preserve">За умови задовільного проходження тестів, імплементувати протестовану БД у виробничий </w:t>
+      </w:r>
+      <w:proofErr w:type="spellStart"/>
+      <w:r>
+        <w:rPr>
+          <w:lang w:val="uk-UA"/>
+        </w:rPr>
+        <w:t>п</w:t>
+      </w:r>
+      <w:bookmarkStart w:id="2" w:name="_GoBack"/>
       <w:bookmarkEnd w:id="2"/>
-    </w:p>
-    <w:p>
-      <w:pPr>
-        <w:pStyle w:val="1"/>
-      </w:pPr>
-    </w:p>
-    <w:p>
-      <w:pPr>
-        <w:spacing w:line="360" w:lineRule="auto"/>
-        <w:ind w:firstLine="709"/>
+      <w:r>
+        <w:rPr>
+          <w:lang w:val="uk-UA"/>
+        </w:rPr>
+        <w:t>роцеc</w:t>
+      </w:r>
+      <w:proofErr w:type="spellEnd"/>
+      <w:r>
+        <w:rPr>
+          <w:lang w:val="uk-UA"/>
+        </w:rPr>
+        <w:t>.</w:t>
+      </w:r>
+      <w:r>
+        <w:rPr>
+          <w:lang w:val="uk-UA"/>
+        </w:rPr>
+        <w:t xml:space="preserve"> БД заповнюються реальними даними, налаштовується доступ, здійснюються всі необхідні заходи для </w:t>
+      </w:r>
+      <w:proofErr w:type="spellStart"/>
+      <w:r>
+        <w:rPr>
+          <w:lang w:val="uk-UA"/>
+        </w:rPr>
+        <w:t>введеня</w:t>
+      </w:r>
+      <w:proofErr w:type="spellEnd"/>
+      <w:r>
+        <w:rPr>
+          <w:lang w:val="uk-UA"/>
+        </w:rPr>
+        <w:t xml:space="preserve"> БД в постійну експлуатацію.</w:t>
+      </w:r>
+    </w:p>
+    <w:p>
+      <w:pPr>
+        <w:spacing w:line="360" w:lineRule="auto"/>
+        <w:rPr>
+          <w:lang w:val="uk-UA"/>
+        </w:rPr>
+      </w:pPr>
+      <w:r>
+        <w:rPr>
+          <w:lang w:val="uk-UA"/>
+        </w:rPr>
+        <w:br w:type="page"/>
+      </w:r>
+    </w:p>
+    <w:p>
+      <w:pPr>
+        <w:spacing w:line="360" w:lineRule="auto"/>
+        <w:jc w:val="both"/>
+        <w:rPr>
+          <w:lang w:val="uk-UA"/>
+        </w:rPr>
+      </w:pPr>
+    </w:p>
+    <w:p>
+      <w:pPr>
+        <w:pStyle w:val="11"/>
+        <w:rPr>
+          <w:lang w:val="ru-RU"/>
+        </w:rPr>
+      </w:pPr>
+      <w:bookmarkStart w:id="3" w:name="_Toc11799320"/>
+      <w:r>
+        <w:t>ОПИС ВИКОНАННЯ ЗАВДАНЬ ЗГІДНО З КАЛЕНДАРНИМ ПЛАНОМ</w:t>
+      </w:r>
+      <w:bookmarkEnd w:id="3"/>
+    </w:p>
+    <w:p>
+      <w:pPr>
+        <w:pStyle w:val="11"/>
+      </w:pPr>
+    </w:p>
+    <w:p>
+      <w:pPr>
+        <w:spacing w:line="360" w:lineRule="auto"/>
+        <w:ind w:left="709" w:hanging="709"/>
+        <w:jc w:val="both"/>
+        <w:rPr>
+          <w:lang w:val="ru-UA"/>
+        </w:rPr>
+      </w:pPr>
+      <w:r>
         <w:rPr>
           <w:b/>
           <w:bCs/>
           <w:lang w:val="uk-UA"/>
         </w:rPr>
-      </w:pPr>
+        <w:t>03.06</w:t>
+      </w:r>
       <w:r>
         <w:rPr>
           <w:b/>
           <w:bCs/>
           <w:lang w:val="uk-UA"/>
         </w:rPr>
-        <w:t>Індивідуальне завдання</w:t>
-      </w:r>
-    </w:p>
-    <w:p>
-      <w:pPr>
-        <w:spacing w:line="360" w:lineRule="auto"/>
-        <w:ind w:firstLine="709"/>
-        <w:jc w:val="both"/>
-        <w:rPr>
-          <w:lang w:val="uk-UA"/>
-        </w:rPr>
-      </w:pPr>
-      <w:r>
-        <w:rPr>
-          <w:lang w:val="uk-UA"/>
-        </w:rPr>
-        <w:t>Спроектувати БД для потреб виробництва, враховуючи вимоги технічного завдання. Реалізувати спроектовану БД, застосовуючи відповідні технічні засоби, такі як MySQL, MS SQL, SQLite, Google Cloud. Протестувати БД в умовах, наближених до реальної роботи. За умови задовільного проходження тестів, імплементувати протестовану БД у виробничий процеc</w:t>
-      </w:r>
-      <w:r>
-        <w:rPr>
-          <w:lang w:val="uk-UA"/>
+        <w:tab/>
+      </w:r>
+      <w:r>
+        <w:rPr>
+          <w:lang w:val="uk-UA"/>
+        </w:rPr>
+        <w:t>Прибуття на базу практики. Ознайомлення з специфікою роботи. Проходження інструктажу з техніки безпеки.</w:t>
+      </w:r>
+      <w:r>
+        <w:rPr>
+          <w:lang w:val="ru-UA"/>
+        </w:rPr>
+        <w:t xml:space="preserve"> У</w:t>
+      </w:r>
+      <w:r>
+        <w:rPr>
+          <w:lang w:val="ru-UA"/>
+        </w:rPr>
+        <w:t xml:space="preserve">згодження календарного графіку проходження практики з керівником бази практики, вирішення інших </w:t>
+      </w:r>
+      <w:proofErr w:type="spellStart"/>
+      <w:r>
+        <w:rPr>
+          <w:lang w:val="ru-UA"/>
+        </w:rPr>
+        <w:t>організаційних</w:t>
+      </w:r>
+      <w:proofErr w:type="spellEnd"/>
+      <w:r>
+        <w:rPr>
+          <w:lang w:val="ru-UA"/>
+        </w:rPr>
+        <w:t xml:space="preserve"> </w:t>
+      </w:r>
+      <w:proofErr w:type="spellStart"/>
+      <w:r>
+        <w:rPr>
+          <w:lang w:val="ru-UA"/>
+        </w:rPr>
+        <w:t>питань</w:t>
+      </w:r>
+      <w:proofErr w:type="spellEnd"/>
+      <w:r>
+        <w:rPr>
+          <w:lang w:val="ru-UA"/>
+        </w:rPr>
+        <w:t xml:space="preserve"> </w:t>
+      </w:r>
+      <w:proofErr w:type="spellStart"/>
+      <w:r>
+        <w:rPr>
+          <w:lang w:val="ru-UA"/>
+        </w:rPr>
+        <w:t>проходження</w:t>
+      </w:r>
+      <w:proofErr w:type="spellEnd"/>
+      <w:r>
+        <w:rPr>
+          <w:lang w:val="ru-UA"/>
+        </w:rPr>
+        <w:t xml:space="preserve"> практики</w:t>
+      </w:r>
+      <w:r>
+        <w:rPr>
+          <w:lang w:val="ru-UA"/>
         </w:rPr>
         <w:t>.</w:t>
       </w:r>
@@ -1802,90 +2149,325 @@
     <w:p>
       <w:pPr>
         <w:spacing w:line="360" w:lineRule="auto"/>
-        <w:rPr>
-          <w:lang w:val="uk-UA"/>
-        </w:rPr>
-      </w:pPr>
-      <w:r>
-        <w:rPr>
-          <w:lang w:val="uk-UA"/>
-        </w:rPr>
-        <w:br w:type="page"/>
-      </w:r>
-    </w:p>
-    <w:p>
-      <w:pPr>
-        <w:spacing w:line="360" w:lineRule="auto"/>
-        <w:jc w:val="both"/>
-        <w:rPr>
-          <w:lang w:val="uk-UA"/>
-        </w:rPr>
-      </w:pPr>
-    </w:p>
-    <w:p>
-      <w:pPr>
-        <w:pStyle w:val="1"/>
-        <w:rPr>
-          <w:lang w:val="ru-RU"/>
-        </w:rPr>
-      </w:pPr>
-      <w:bookmarkStart w:id="3" w:name="_Toc11799320"/>
-      <w:r>
-        <w:t>ОПИС ВИКОНАННЯ ЗАВДАНЬ ЗГІДНО З КАЛЕНДАРНИМ ПЛАНОМ</w:t>
-      </w:r>
-      <w:bookmarkEnd w:id="3"/>
-    </w:p>
-    <w:p>
-      <w:pPr>
-        <w:pStyle w:val="1"/>
-      </w:pPr>
-    </w:p>
-    <w:p>
-      <w:pPr>
-        <w:spacing w:line="360" w:lineRule="auto"/>
-        <w:ind w:firstLine="709"/>
-        <w:jc w:val="both"/>
-        <w:rPr>
-          <w:lang w:val="ru-UA"/>
-        </w:rPr>
-      </w:pPr>
-      <w:r>
+        <w:ind w:left="709" w:hanging="709"/>
+        <w:jc w:val="both"/>
         <w:rPr>
           <w:b/>
           <w:bCs/>
           <w:lang w:val="uk-UA"/>
         </w:rPr>
-        <w:t>03.06</w:t>
-      </w:r>
+      </w:pPr>
       <w:r>
         <w:rPr>
           <w:b/>
           <w:bCs/>
           <w:lang w:val="uk-UA"/>
         </w:rPr>
+        <w:t>04.06</w:t>
+      </w:r>
+      <w:r>
+        <w:rPr>
+          <w:b/>
+          <w:bCs/>
+          <w:lang w:val="uk-UA"/>
+        </w:rPr>
         <w:t xml:space="preserve"> </w:t>
       </w:r>
       <w:r>
         <w:rPr>
           <w:lang w:val="uk-UA"/>
         </w:rPr>
-        <w:t>Прибуття на базу практики. Ознайомлення з специфікою роботи. Проходження інструктажу з техніки безпеки.</w:t>
-      </w:r>
-      <w:r>
-        <w:rPr>
-          <w:lang w:val="ru-UA"/>
-        </w:rPr>
-        <w:t xml:space="preserve"> У</w:t>
-      </w:r>
-      <w:r>
-        <w:rPr>
-          <w:lang w:val="ru-UA"/>
-        </w:rPr>
-        <w:t>згодження календарного графіку проходження практики з керівником бази практики, вирішення інших організаційних питань проходження практики</w:t>
-      </w:r>
-      <w:r>
-        <w:rPr>
-          <w:lang w:val="ru-UA"/>
+        <w:t>Остаточне узгодження індивідуального завдання. Початок роботи над індивідуальним завданням</w:t>
+      </w:r>
+      <w:r>
+        <w:rPr>
+          <w:lang w:val="uk-UA"/>
+        </w:rPr>
+        <w:t xml:space="preserve">. </w:t>
+      </w:r>
+    </w:p>
+    <w:p>
+      <w:pPr>
+        <w:spacing w:line="360" w:lineRule="auto"/>
+        <w:jc w:val="both"/>
+        <w:rPr>
+          <w:b/>
+          <w:bCs/>
+          <w:lang w:val="ru-UA"/>
+        </w:rPr>
+      </w:pPr>
+      <w:r>
+        <w:rPr>
+          <w:b/>
+          <w:bCs/>
+          <w:lang w:val="uk-UA"/>
+        </w:rPr>
+        <w:t>05.06</w:t>
+      </w:r>
+      <w:r>
+        <w:rPr>
+          <w:b/>
+          <w:bCs/>
+          <w:lang w:val="uk-UA"/>
+        </w:rPr>
+        <w:tab/>
+      </w:r>
+      <w:r>
+        <w:rPr>
+          <w:lang w:val="ru-UA"/>
+        </w:rPr>
+        <w:t>П</w:t>
+      </w:r>
+      <w:proofErr w:type="spellStart"/>
+      <w:r>
+        <w:rPr>
+          <w:lang w:val="uk-UA"/>
+        </w:rPr>
+        <w:t>роектування</w:t>
+      </w:r>
+      <w:proofErr w:type="spellEnd"/>
+      <w:r>
+        <w:rPr>
+          <w:lang w:val="uk-UA"/>
+        </w:rPr>
+        <w:t xml:space="preserve"> схем нов</w:t>
+      </w:r>
+      <w:r>
+        <w:rPr>
+          <w:lang w:val="uk-UA"/>
+        </w:rPr>
+        <w:t>их</w:t>
+      </w:r>
+      <w:r>
+        <w:rPr>
+          <w:lang w:val="uk-UA"/>
+        </w:rPr>
+        <w:t xml:space="preserve"> БД.</w:t>
+      </w:r>
+    </w:p>
+    <w:p>
+      <w:pPr>
+        <w:spacing w:line="360" w:lineRule="auto"/>
+        <w:ind w:left="709" w:hanging="709"/>
+        <w:jc w:val="both"/>
+        <w:rPr>
+          <w:b/>
+          <w:bCs/>
+          <w:lang w:val="uk-UA"/>
+        </w:rPr>
+      </w:pPr>
+      <w:r>
+        <w:rPr>
+          <w:b/>
+          <w:bCs/>
+          <w:lang w:val="uk-UA"/>
+        </w:rPr>
+        <w:t>06.06</w:t>
+      </w:r>
+      <w:r>
+        <w:rPr>
+          <w:b/>
+          <w:bCs/>
+          <w:lang w:val="uk-UA"/>
+        </w:rPr>
+        <w:tab/>
+      </w:r>
+      <w:r>
+        <w:rPr>
+          <w:lang w:val="ru-UA"/>
+        </w:rPr>
+        <w:t>З</w:t>
+      </w:r>
+      <w:proofErr w:type="spellStart"/>
+      <w:r>
+        <w:rPr>
+          <w:lang w:val="uk-UA"/>
+        </w:rPr>
+        <w:t>вірення</w:t>
+      </w:r>
+      <w:proofErr w:type="spellEnd"/>
+      <w:r>
+        <w:rPr>
+          <w:lang w:val="uk-UA"/>
+        </w:rPr>
+        <w:t xml:space="preserve"> отриман</w:t>
+      </w:r>
+      <w:r>
+        <w:rPr>
+          <w:lang w:val="uk-UA"/>
+        </w:rPr>
+        <w:t>их</w:t>
+      </w:r>
+      <w:r>
+        <w:rPr>
+          <w:lang w:val="uk-UA"/>
+        </w:rPr>
+        <w:t xml:space="preserve"> схем нов</w:t>
+      </w:r>
+      <w:r>
+        <w:rPr>
+          <w:lang w:val="uk-UA"/>
+        </w:rPr>
+        <w:t>их</w:t>
+      </w:r>
+      <w:r>
+        <w:rPr>
+          <w:lang w:val="uk-UA"/>
+        </w:rPr>
+        <w:t xml:space="preserve"> БД зі схемами, спроектованими колегами по індивідуальному завданню. Перевірка дотримання початкових вимог.</w:t>
+      </w:r>
+    </w:p>
+    <w:p>
+      <w:pPr>
+        <w:spacing w:line="360" w:lineRule="auto"/>
+        <w:jc w:val="both"/>
+        <w:rPr>
+          <w:b/>
+          <w:bCs/>
+          <w:lang w:val="ru-UA"/>
+        </w:rPr>
+      </w:pPr>
+      <w:r>
+        <w:rPr>
+          <w:b/>
+          <w:bCs/>
+          <w:lang w:val="uk-UA"/>
+        </w:rPr>
+        <w:t>07.06</w:t>
+      </w:r>
+      <w:r>
+        <w:rPr>
+          <w:b/>
+          <w:bCs/>
+          <w:lang w:val="uk-UA"/>
+        </w:rPr>
+        <w:t xml:space="preserve"> </w:t>
+      </w:r>
+      <w:r>
+        <w:rPr>
+          <w:b/>
+          <w:bCs/>
+          <w:lang w:val="ru-UA"/>
+        </w:rPr>
+        <w:t xml:space="preserve">- </w:t>
+      </w:r>
+      <w:r>
+        <w:rPr>
+          <w:b/>
+          <w:bCs/>
+          <w:lang w:val="uk-UA"/>
+        </w:rPr>
+        <w:t>10.06</w:t>
+      </w:r>
+      <w:r>
+        <w:rPr>
+          <w:lang w:val="uk-UA"/>
+        </w:rPr>
+        <w:t xml:space="preserve"> </w:t>
+      </w:r>
+      <w:r>
+        <w:rPr>
+          <w:lang w:val="uk-UA"/>
+        </w:rPr>
+        <w:tab/>
+      </w:r>
+      <w:r>
+        <w:rPr>
+          <w:lang w:val="ru-UA"/>
+        </w:rPr>
+        <w:t>Р</w:t>
+      </w:r>
+      <w:proofErr w:type="spellStart"/>
+      <w:r>
+        <w:rPr>
+          <w:lang w:val="uk-UA"/>
+        </w:rPr>
+        <w:t>еалізаці</w:t>
+      </w:r>
+      <w:proofErr w:type="spellEnd"/>
+      <w:r>
+        <w:rPr>
+          <w:lang w:val="ru-UA"/>
+        </w:rPr>
+        <w:t>я</w:t>
+      </w:r>
+      <w:r>
+        <w:rPr>
+          <w:lang w:val="uk-UA"/>
+        </w:rPr>
+        <w:t xml:space="preserve"> БД засобам</w:t>
+      </w:r>
+      <w:r>
+        <w:rPr>
+          <w:lang w:val="ru-UA"/>
+        </w:rPr>
+        <w:t xml:space="preserve">и </w:t>
+      </w:r>
+      <w:proofErr w:type="spellStart"/>
+      <w:r>
+        <w:rPr>
+          <w:lang w:val="uk-UA"/>
+        </w:rPr>
+        <w:t>MySQL</w:t>
+      </w:r>
+      <w:proofErr w:type="spellEnd"/>
+      <w:r>
+        <w:rPr>
+          <w:lang w:val="uk-UA"/>
+        </w:rPr>
+        <w:t xml:space="preserve">, MS SQL, </w:t>
+      </w:r>
+      <w:proofErr w:type="spellStart"/>
+      <w:r>
+        <w:rPr>
+          <w:lang w:val="uk-UA"/>
+        </w:rPr>
+        <w:t>SQLite</w:t>
+      </w:r>
+      <w:proofErr w:type="spellEnd"/>
+      <w:r>
+        <w:rPr>
+          <w:lang w:val="ru-UA"/>
+        </w:rPr>
+        <w:t xml:space="preserve"> </w:t>
+      </w:r>
+      <w:r>
+        <w:rPr>
+          <w:lang w:val="uk-UA"/>
+        </w:rPr>
+        <w:t>та</w:t>
+      </w:r>
+      <w:r>
+        <w:rPr>
+          <w:lang w:val="uk-UA"/>
+        </w:rPr>
+        <w:t xml:space="preserve"> </w:t>
+      </w:r>
+      <w:proofErr w:type="spellStart"/>
+      <w:r>
+        <w:rPr>
+          <w:lang w:val="uk-UA"/>
+        </w:rPr>
+        <w:t>Google</w:t>
+      </w:r>
+      <w:proofErr w:type="spellEnd"/>
+      <w:r>
+        <w:rPr>
+          <w:lang w:val="uk-UA"/>
+        </w:rPr>
+        <w:t xml:space="preserve"> </w:t>
+      </w:r>
+      <w:proofErr w:type="spellStart"/>
+      <w:r>
+        <w:rPr>
+          <w:lang w:val="uk-UA"/>
+        </w:rPr>
+        <w:t>Cloud</w:t>
+      </w:r>
+      <w:proofErr w:type="spellEnd"/>
+      <w:r>
+        <w:rPr>
+          <w:lang w:val="uk-UA"/>
         </w:rPr>
         <w:t>.</w:t>
       </w:r>
@@ -1893,7 +2475,7 @@
     <w:p>
       <w:pPr>
         <w:spacing w:line="360" w:lineRule="auto"/>
-        <w:ind w:firstLine="709"/>
+        <w:ind w:left="1440" w:hanging="1440"/>
         <w:jc w:val="both"/>
         <w:rPr>
           <w:b/>
@@ -1907,7 +2489,7 @@
           <w:bCs/>
           <w:lang w:val="uk-UA"/>
         </w:rPr>
-        <w:t>04.06</w:t>
+        <w:t>11.06</w:t>
       </w:r>
       <w:r>
         <w:rPr>
@@ -1919,73 +2501,66 @@
       </w:r>
       <w:r>
         <w:rPr>
-          <w:lang w:val="uk-UA"/>
-        </w:rPr>
-        <w:t>Остаточне узгодження індивідуального завдання. Початок роботи над індивідуальним завданням</w:t>
-      </w:r>
-      <w:r>
-        <w:rPr>
-          <w:lang w:val="uk-UA"/>
-        </w:rPr>
-        <w:t xml:space="preserve">. </w:t>
-      </w:r>
-    </w:p>
-    <w:p>
-      <w:pPr>
-        <w:spacing w:line="360" w:lineRule="auto"/>
-        <w:ind w:firstLine="709"/>
-        <w:jc w:val="both"/>
-        <w:rPr>
           <w:b/>
           <w:bCs/>
-          <w:lang w:val="uk-UA"/>
-        </w:rPr>
-      </w:pPr>
+          <w:lang w:val="ru-RU"/>
+        </w:rPr>
+        <w:t xml:space="preserve">- </w:t>
+      </w:r>
       <w:r>
         <w:rPr>
           <w:b/>
           <w:bCs/>
-          <w:lang w:val="uk-UA"/>
-        </w:rPr>
-        <w:t>05.06</w:t>
+          <w:lang w:val="ru-RU"/>
+        </w:rPr>
+        <w:t>14.06</w:t>
       </w:r>
       <w:r>
         <w:rPr>
           <w:b/>
           <w:bCs/>
-          <w:lang w:val="uk-UA"/>
+          <w:lang w:val="ru-RU"/>
+        </w:rPr>
+        <w:tab/>
+      </w:r>
+      <w:proofErr w:type="spellStart"/>
+      <w:r>
+        <w:rPr>
+          <w:lang w:val="ru-UA"/>
+        </w:rPr>
+        <w:t>Тестування</w:t>
+      </w:r>
+      <w:proofErr w:type="spellEnd"/>
+      <w:r>
+        <w:rPr>
+          <w:lang w:val="ru-UA"/>
         </w:rPr>
         <w:t xml:space="preserve"> </w:t>
       </w:r>
-      <w:r>
-        <w:rPr>
-          <w:lang w:val="uk-UA"/>
-        </w:rPr>
-        <w:t xml:space="preserve">Робота </w:t>
-      </w:r>
-      <w:r>
-        <w:rPr>
-          <w:lang w:val="uk-UA"/>
-        </w:rPr>
-        <w:t>згідно з</w:t>
-      </w:r>
-      <w:r>
-        <w:rPr>
-          <w:lang w:val="uk-UA"/>
-        </w:rPr>
-        <w:t xml:space="preserve"> індивідуальним завданням</w:t>
-      </w:r>
-      <w:r>
-        <w:rPr>
-          <w:lang w:val="uk-UA"/>
-        </w:rPr>
-        <w:t>: проектування схеми нової БД.</w:t>
-      </w:r>
-    </w:p>
-    <w:p>
-      <w:pPr>
-        <w:spacing w:line="360" w:lineRule="auto"/>
-        <w:ind w:firstLine="709"/>
+      <w:proofErr w:type="spellStart"/>
+      <w:r>
+        <w:rPr>
+          <w:lang w:val="ru-UA"/>
+        </w:rPr>
+        <w:t>створених</w:t>
+      </w:r>
+      <w:proofErr w:type="spellEnd"/>
+      <w:r>
+        <w:rPr>
+          <w:lang w:val="ru-UA"/>
+        </w:rPr>
+        <w:t xml:space="preserve"> БД </w:t>
+      </w:r>
+      <w:r>
+        <w:rPr>
+          <w:lang w:val="uk-UA"/>
+        </w:rPr>
+        <w:t>в умовах, наближених до реальної роботи (симуляція навантаження).</w:t>
+      </w:r>
+    </w:p>
+    <w:p>
+      <w:pPr>
+        <w:spacing w:line="360" w:lineRule="auto"/>
         <w:jc w:val="both"/>
         <w:rPr>
           <w:b/>
@@ -1997,9 +2572,9 @@
         <w:rPr>
           <w:b/>
           <w:bCs/>
-          <w:lang w:val="uk-UA"/>
-        </w:rPr>
-        <w:t>06.06</w:t>
+          <w:lang w:val="ru-RU"/>
+        </w:rPr>
+        <w:t>15.06</w:t>
       </w:r>
       <w:r>
         <w:rPr>
@@ -2007,124 +2582,398 @@
           <w:bCs/>
           <w:lang w:val="uk-UA"/>
         </w:rPr>
+        <w:tab/>
+      </w:r>
+      <w:r>
+        <w:rPr>
+          <w:lang w:val="uk-UA"/>
+        </w:rPr>
+        <w:t>Вихідний день.</w:t>
+      </w:r>
+    </w:p>
+    <w:p>
+      <w:pPr>
+        <w:spacing w:line="360" w:lineRule="auto"/>
+        <w:jc w:val="both"/>
+        <w:rPr>
+          <w:b/>
+          <w:bCs/>
+          <w:lang w:val="uk-UA"/>
+        </w:rPr>
+      </w:pPr>
+      <w:r>
+        <w:rPr>
+          <w:b/>
+          <w:bCs/>
+          <w:lang w:val="ru-RU"/>
+        </w:rPr>
+        <w:t>16.06</w:t>
+      </w:r>
+      <w:r>
+        <w:rPr>
+          <w:b/>
+          <w:bCs/>
+          <w:lang w:val="uk-UA"/>
+        </w:rPr>
+        <w:tab/>
+      </w:r>
+      <w:r>
+        <w:rPr>
+          <w:lang w:val="uk-UA"/>
+        </w:rPr>
+        <w:t>Вихідний день.</w:t>
+      </w:r>
+    </w:p>
+    <w:p>
+      <w:pPr>
+        <w:spacing w:line="360" w:lineRule="auto"/>
+        <w:jc w:val="both"/>
+        <w:rPr>
+          <w:b/>
+          <w:bCs/>
+          <w:lang w:val="ru-RU"/>
+        </w:rPr>
+      </w:pPr>
+      <w:r>
+        <w:rPr>
+          <w:b/>
+          <w:bCs/>
+          <w:lang w:val="ru-RU"/>
+        </w:rPr>
+        <w:t>17.06</w:t>
+      </w:r>
+      <w:r>
+        <w:rPr>
+          <w:lang w:val="uk-UA"/>
+        </w:rPr>
+        <w:tab/>
+      </w:r>
+      <w:r>
+        <w:rPr>
+          <w:lang w:val="uk-UA"/>
+        </w:rPr>
+        <w:t>Вихідний день.</w:t>
+      </w:r>
+    </w:p>
+    <w:p>
+      <w:pPr>
+        <w:spacing w:line="360" w:lineRule="auto"/>
+        <w:jc w:val="both"/>
+        <w:rPr>
+          <w:b/>
+          <w:bCs/>
+          <w:lang w:val="ru-RU"/>
+        </w:rPr>
+      </w:pPr>
+      <w:r>
+        <w:rPr>
+          <w:b/>
+          <w:bCs/>
+          <w:lang w:val="ru-RU"/>
+        </w:rPr>
+        <w:t>18.06</w:t>
+      </w:r>
+      <w:r>
+        <w:rPr>
+          <w:b/>
+          <w:bCs/>
+          <w:lang w:val="ru-RU"/>
+        </w:rPr>
+        <w:t xml:space="preserve"> - </w:t>
+      </w:r>
+      <w:r>
+        <w:rPr>
+          <w:b/>
+          <w:bCs/>
+          <w:lang w:val="ru-RU"/>
+        </w:rPr>
+        <w:t>19.06</w:t>
+      </w:r>
+      <w:r>
+        <w:rPr>
+          <w:b/>
+          <w:bCs/>
+          <w:lang w:val="ru-RU"/>
+        </w:rPr>
+        <w:tab/>
+      </w:r>
+      <w:proofErr w:type="spellStart"/>
+      <w:r>
+        <w:rPr>
+          <w:lang w:val="ru-RU"/>
+        </w:rPr>
+        <w:t>Імпелементація</w:t>
+      </w:r>
+      <w:proofErr w:type="spellEnd"/>
+      <w:r>
+        <w:rPr>
+          <w:lang w:val="ru-RU"/>
+        </w:rPr>
         <w:t xml:space="preserve"> </w:t>
       </w:r>
-      <w:r>
-        <w:rPr>
-          <w:lang w:val="uk-UA"/>
-        </w:rPr>
-        <w:t xml:space="preserve">Робота </w:t>
-      </w:r>
-      <w:r>
-        <w:rPr>
-          <w:lang w:val="uk-UA"/>
-        </w:rPr>
-        <w:t>згідно з</w:t>
-      </w:r>
-      <w:r>
-        <w:rPr>
-          <w:lang w:val="uk-UA"/>
-        </w:rPr>
-        <w:t xml:space="preserve"> індивідуальним завданням</w:t>
-      </w:r>
-      <w:r>
-        <w:rPr>
-          <w:lang w:val="uk-UA"/>
-        </w:rPr>
-        <w:t>: звірення отриманої схеми нової БД зі схемами, спроектованими колегами по індивідуальному завданню. Перевірка дотримання початкових вимог.</w:t>
-      </w:r>
-    </w:p>
-    <w:p>
-      <w:pPr>
-        <w:spacing w:line="360" w:lineRule="auto"/>
-        <w:ind w:firstLine="709"/>
+      <w:proofErr w:type="spellStart"/>
+      <w:r>
+        <w:rPr>
+          <w:lang w:val="ru-RU"/>
+        </w:rPr>
+        <w:t>створених</w:t>
+      </w:r>
+      <w:proofErr w:type="spellEnd"/>
+      <w:r>
+        <w:rPr>
+          <w:lang w:val="ru-RU"/>
+        </w:rPr>
+        <w:t xml:space="preserve"> та </w:t>
+      </w:r>
+      <w:proofErr w:type="spellStart"/>
+      <w:r>
+        <w:rPr>
+          <w:lang w:val="ru-RU"/>
+        </w:rPr>
+        <w:t>протестованих</w:t>
+      </w:r>
+      <w:proofErr w:type="spellEnd"/>
+      <w:r>
+        <w:rPr>
+          <w:lang w:val="ru-RU"/>
+        </w:rPr>
+        <w:t xml:space="preserve"> БД у </w:t>
+      </w:r>
+      <w:proofErr w:type="spellStart"/>
+      <w:r>
+        <w:rPr>
+          <w:lang w:val="ru-RU"/>
+        </w:rPr>
+        <w:t>виробничий</w:t>
+      </w:r>
+      <w:proofErr w:type="spellEnd"/>
+      <w:r>
+        <w:rPr>
+          <w:lang w:val="ru-RU"/>
+        </w:rPr>
+        <w:t xml:space="preserve"> </w:t>
+      </w:r>
+      <w:proofErr w:type="spellStart"/>
+      <w:r>
+        <w:rPr>
+          <w:lang w:val="ru-RU"/>
+        </w:rPr>
+        <w:t>процес</w:t>
+      </w:r>
+      <w:proofErr w:type="spellEnd"/>
+      <w:r>
+        <w:rPr>
+          <w:lang w:val="ru-RU"/>
+        </w:rPr>
+        <w:t>.</w:t>
+      </w:r>
+    </w:p>
+    <w:p>
+      <w:pPr>
+        <w:spacing w:line="360" w:lineRule="auto"/>
         <w:jc w:val="both"/>
         <w:rPr>
           <w:b/>
           <w:bCs/>
-          <w:lang w:val="uk-UA"/>
+          <w:lang w:val="ru-UA"/>
         </w:rPr>
       </w:pPr>
       <w:r>
         <w:rPr>
           <w:b/>
           <w:bCs/>
-          <w:lang w:val="uk-UA"/>
-        </w:rPr>
-        <w:t>07.06</w:t>
+          <w:lang w:val="ru-RU"/>
+        </w:rPr>
+        <w:t>20.06</w:t>
       </w:r>
       <w:r>
         <w:rPr>
           <w:b/>
           <w:bCs/>
+          <w:lang w:val="ru-UA"/>
+        </w:rPr>
+        <w:tab/>
+      </w:r>
+      <w:r>
+        <w:rPr>
+          <w:lang w:val="uk-UA"/>
+        </w:rPr>
+        <w:t>Фінальне</w:t>
+      </w:r>
+      <w:r>
+        <w:rPr>
+          <w:b/>
+          <w:bCs/>
           <w:lang w:val="uk-UA"/>
         </w:rPr>
         <w:t xml:space="preserve"> </w:t>
       </w:r>
-      <w:r>
-        <w:rPr>
-          <w:lang w:val="uk-UA"/>
-        </w:rPr>
-        <w:t xml:space="preserve">Робота </w:t>
-      </w:r>
-      <w:r>
-        <w:rPr>
-          <w:lang w:val="uk-UA"/>
-        </w:rPr>
-        <w:t>згідно з</w:t>
-      </w:r>
-      <w:r>
-        <w:rPr>
-          <w:lang w:val="uk-UA"/>
-        </w:rPr>
-        <w:t xml:space="preserve"> індивідуальним завданням</w:t>
-      </w:r>
-      <w:r>
-        <w:rPr>
-          <w:lang w:val="uk-UA"/>
-        </w:rPr>
-        <w:t>: п</w:t>
-      </w:r>
-      <w:r>
-        <w:rPr>
-          <w:lang w:val="uk-UA"/>
-        </w:rPr>
-        <w:t xml:space="preserve">очаток реалізації БД засобами </w:t>
-      </w:r>
-      <w:r>
-        <w:rPr>
-          <w:lang w:val="uk-UA"/>
-        </w:rPr>
-        <w:t>…</w:t>
-      </w:r>
-    </w:p>
-    <w:p>
-      <w:pPr>
-        <w:spacing w:line="360" w:lineRule="auto"/>
-        <w:ind w:firstLine="709"/>
+      <w:proofErr w:type="spellStart"/>
+      <w:r>
+        <w:rPr>
+          <w:lang w:val="ru-UA"/>
+        </w:rPr>
+        <w:t>о</w:t>
+      </w:r>
+      <w:r>
+        <w:rPr>
+          <w:lang w:val="ru-UA"/>
+        </w:rPr>
+        <w:t>формлення</w:t>
+      </w:r>
+      <w:proofErr w:type="spellEnd"/>
+      <w:r>
+        <w:rPr>
+          <w:lang w:val="ru-UA"/>
+        </w:rPr>
+        <w:t xml:space="preserve"> </w:t>
+      </w:r>
+      <w:proofErr w:type="spellStart"/>
+      <w:r>
+        <w:rPr>
+          <w:lang w:val="ru-UA"/>
+        </w:rPr>
+        <w:t>звіту</w:t>
+      </w:r>
+      <w:proofErr w:type="spellEnd"/>
+      <w:r>
+        <w:rPr>
+          <w:lang w:val="ru-UA"/>
+        </w:rPr>
+        <w:t xml:space="preserve"> та </w:t>
+      </w:r>
+      <w:proofErr w:type="spellStart"/>
+      <w:r>
+        <w:rPr>
+          <w:lang w:val="ru-UA"/>
+        </w:rPr>
+        <w:t>інших</w:t>
+      </w:r>
+      <w:proofErr w:type="spellEnd"/>
+      <w:r>
+        <w:rPr>
+          <w:lang w:val="ru-UA"/>
+        </w:rPr>
+        <w:t xml:space="preserve"> </w:t>
+      </w:r>
+      <w:proofErr w:type="spellStart"/>
+      <w:r>
+        <w:rPr>
+          <w:lang w:val="ru-UA"/>
+        </w:rPr>
+        <w:t>документів</w:t>
+      </w:r>
+      <w:proofErr w:type="spellEnd"/>
+      <w:r>
+        <w:rPr>
+          <w:lang w:val="ru-UA"/>
+        </w:rPr>
+        <w:t xml:space="preserve"> про практику</w:t>
+      </w:r>
+      <w:r>
+        <w:rPr>
+          <w:lang w:val="ru-UA"/>
+        </w:rPr>
+        <w:t>.</w:t>
+      </w:r>
+    </w:p>
+    <w:p>
+      <w:pPr>
+        <w:spacing w:line="360" w:lineRule="auto"/>
         <w:jc w:val="both"/>
         <w:rPr>
           <w:b/>
           <w:bCs/>
-          <w:lang w:val="uk-UA"/>
+          <w:lang w:val="ru-UA"/>
         </w:rPr>
       </w:pPr>
       <w:r>
         <w:rPr>
           <w:b/>
           <w:bCs/>
-          <w:lang w:val="uk-UA"/>
-        </w:rPr>
-        <w:t>08.06</w:t>
+          <w:lang w:val="ru-RU"/>
+        </w:rPr>
+        <w:t>21.06</w:t>
       </w:r>
       <w:r>
         <w:rPr>
           <w:b/>
           <w:bCs/>
-          <w:lang w:val="uk-UA"/>
+          <w:lang w:val="ru-UA"/>
+        </w:rPr>
+        <w:tab/>
+      </w:r>
+      <w:proofErr w:type="spellStart"/>
+      <w:r>
+        <w:rPr>
+          <w:lang w:val="ru-UA"/>
+        </w:rPr>
+        <w:t>Захист</w:t>
+      </w:r>
+      <w:proofErr w:type="spellEnd"/>
+      <w:r>
+        <w:rPr>
+          <w:lang w:val="ru-UA"/>
         </w:rPr>
         <w:t xml:space="preserve"> </w:t>
       </w:r>
+      <w:proofErr w:type="spellStart"/>
+      <w:r>
+        <w:rPr>
+          <w:lang w:val="ru-UA"/>
+        </w:rPr>
+        <w:t>звітів</w:t>
+      </w:r>
+      <w:proofErr w:type="spellEnd"/>
+      <w:r>
+        <w:rPr>
+          <w:lang w:val="ru-UA"/>
+        </w:rPr>
+        <w:t xml:space="preserve"> з </w:t>
+      </w:r>
+      <w:proofErr w:type="spellStart"/>
+      <w:r>
+        <w:rPr>
+          <w:lang w:val="ru-UA"/>
+        </w:rPr>
+        <w:t>технологічної</w:t>
+      </w:r>
+      <w:proofErr w:type="spellEnd"/>
+      <w:r>
+        <w:rPr>
+          <w:lang w:val="ru-UA"/>
+        </w:rPr>
+        <w:t xml:space="preserve"> практики</w:t>
+      </w:r>
+      <w:r>
+        <w:rPr>
+          <w:lang w:val="ru-UA"/>
+        </w:rPr>
+        <w:t>.</w:t>
+      </w:r>
+    </w:p>
+    <w:p>
+      <w:pPr>
+        <w:spacing w:line="360" w:lineRule="auto"/>
+        <w:jc w:val="both"/>
+        <w:rPr>
+          <w:lang w:val="uk-UA"/>
+        </w:rPr>
+      </w:pPr>
+      <w:r>
+        <w:rPr>
+          <w:b/>
+          <w:bCs/>
+          <w:lang w:val="ru-UA"/>
+        </w:rPr>
+        <w:t>22.06</w:t>
+      </w:r>
+      <w:r>
+        <w:rPr>
+          <w:lang w:val="uk-UA"/>
+        </w:rPr>
+        <w:tab/>
+      </w:r>
       <w:r>
         <w:rPr>
           <w:lang w:val="uk-UA"/>
@@ -2135,29 +2984,26 @@
     <w:p>
       <w:pPr>
         <w:spacing w:line="360" w:lineRule="auto"/>
-        <w:ind w:firstLine="709"/>
-        <w:jc w:val="both"/>
+        <w:jc w:val="both"/>
+        <w:rPr>
+          <w:lang w:val="uk-UA"/>
+        </w:rPr>
+      </w:pPr>
+      <w:r>
         <w:rPr>
           <w:b/>
           <w:bCs/>
-          <w:lang w:val="uk-UA"/>
-        </w:rPr>
-      </w:pPr>
+          <w:lang w:val="ru-UA"/>
+        </w:rPr>
+        <w:t>23.06</w:t>
+      </w:r>
       <w:r>
         <w:rPr>
           <w:b/>
           <w:bCs/>
           <w:lang w:val="uk-UA"/>
         </w:rPr>
-        <w:t>09.06</w:t>
-      </w:r>
-      <w:r>
-        <w:rPr>
-          <w:b/>
-          <w:bCs/>
-          <w:lang w:val="uk-UA"/>
-        </w:rPr>
-        <w:t xml:space="preserve"> </w:t>
+        <w:tab/>
       </w:r>
       <w:r>
         <w:rPr>
@@ -2169,497 +3015,59 @@
     <w:p>
       <w:pPr>
         <w:spacing w:line="360" w:lineRule="auto"/>
-        <w:ind w:firstLine="709"/>
-        <w:jc w:val="both"/>
-        <w:rPr>
-          <w:b/>
-          <w:bCs/>
-          <w:lang w:val="uk-UA"/>
-        </w:rPr>
-      </w:pPr>
-      <w:r>
-        <w:rPr>
-          <w:b/>
-          <w:bCs/>
-          <w:lang w:val="uk-UA"/>
-        </w:rPr>
-        <w:t>10.06</w:t>
-      </w:r>
-      <w:r>
-        <w:rPr>
-          <w:lang w:val="uk-UA"/>
-        </w:rPr>
-        <w:t xml:space="preserve"> Робота </w:t>
-      </w:r>
-      <w:r>
-        <w:rPr>
-          <w:lang w:val="uk-UA"/>
-        </w:rPr>
-        <w:t>згідно з</w:t>
-      </w:r>
-      <w:r>
-        <w:rPr>
-          <w:lang w:val="uk-UA"/>
-        </w:rPr>
-        <w:t xml:space="preserve"> індивідуальним завданням</w:t>
-      </w:r>
-      <w:r>
-        <w:rPr>
-          <w:lang w:val="uk-UA"/>
-        </w:rPr>
-        <w:t>: з</w:t>
-      </w:r>
-      <w:r>
-        <w:rPr>
-          <w:lang w:val="uk-UA"/>
-        </w:rPr>
-        <w:t xml:space="preserve">авершення реалізації БД засобами </w:t>
-      </w:r>
-      <w:r>
-        <w:rPr>
-          <w:lang w:val="uk-UA"/>
-        </w:rPr>
-        <w:t>…</w:t>
-      </w:r>
-    </w:p>
-    <w:p>
-      <w:pPr>
-        <w:spacing w:line="360" w:lineRule="auto"/>
-        <w:ind w:firstLine="709"/>
-        <w:jc w:val="both"/>
-        <w:rPr>
-          <w:b/>
-          <w:bCs/>
-          <w:lang w:val="ru-RU"/>
-        </w:rPr>
-      </w:pPr>
-      <w:r>
-        <w:rPr>
-          <w:b/>
-          <w:bCs/>
-          <w:lang w:val="uk-UA"/>
-        </w:rPr>
-        <w:t>11.06</w:t>
-      </w:r>
-      <w:r>
-        <w:rPr>
-          <w:b/>
-          <w:bCs/>
-          <w:lang w:val="uk-UA"/>
-        </w:rPr>
-        <w:t xml:space="preserve"> </w:t>
-      </w:r>
-    </w:p>
-    <w:p>
-      <w:pPr>
-        <w:spacing w:line="360" w:lineRule="auto"/>
-        <w:ind w:firstLine="709"/>
-        <w:jc w:val="both"/>
-        <w:rPr>
-          <w:b/>
-          <w:bCs/>
-          <w:lang w:val="ru-RU"/>
-        </w:rPr>
-      </w:pPr>
-      <w:r>
-        <w:rPr>
-          <w:b/>
-          <w:bCs/>
-          <w:lang w:val="ru-RU"/>
-        </w:rPr>
-        <w:t>12.06</w:t>
-      </w:r>
-    </w:p>
-    <w:p>
-      <w:pPr>
-        <w:spacing w:line="360" w:lineRule="auto"/>
-        <w:ind w:firstLine="709"/>
-        <w:jc w:val="both"/>
-        <w:rPr>
-          <w:b/>
-          <w:bCs/>
-          <w:lang w:val="ru-RU"/>
-        </w:rPr>
-      </w:pPr>
-      <w:r>
-        <w:rPr>
-          <w:b/>
-          <w:bCs/>
-          <w:lang w:val="ru-RU"/>
-        </w:rPr>
-        <w:t>13.06</w:t>
-      </w:r>
-    </w:p>
-    <w:p>
-      <w:pPr>
-        <w:spacing w:line="360" w:lineRule="auto"/>
-        <w:ind w:firstLine="709"/>
-        <w:jc w:val="both"/>
-        <w:rPr>
-          <w:b/>
-          <w:bCs/>
-          <w:lang w:val="ru-RU"/>
-        </w:rPr>
-      </w:pPr>
-      <w:r>
-        <w:rPr>
-          <w:b/>
-          <w:bCs/>
-          <w:lang w:val="ru-RU"/>
-        </w:rPr>
-        <w:t>14.06</w:t>
-      </w:r>
-    </w:p>
-    <w:p>
-      <w:pPr>
-        <w:spacing w:line="360" w:lineRule="auto"/>
-        <w:ind w:firstLine="709"/>
-        <w:jc w:val="both"/>
-        <w:rPr>
-          <w:b/>
-          <w:bCs/>
-          <w:lang w:val="uk-UA"/>
-        </w:rPr>
-      </w:pPr>
-      <w:r>
-        <w:rPr>
-          <w:b/>
-          <w:bCs/>
-          <w:lang w:val="ru-RU"/>
-        </w:rPr>
-        <w:t>15.06</w:t>
-      </w:r>
-      <w:r>
-        <w:rPr>
-          <w:b/>
-          <w:bCs/>
-          <w:lang w:val="uk-UA"/>
-        </w:rPr>
-        <w:t xml:space="preserve"> </w:t>
-      </w:r>
-      <w:r>
-        <w:rPr>
-          <w:lang w:val="uk-UA"/>
-        </w:rPr>
-        <w:t>Вихідний день.</w:t>
-      </w:r>
-    </w:p>
-    <w:p>
-      <w:pPr>
-        <w:spacing w:line="360" w:lineRule="auto"/>
-        <w:ind w:firstLine="709"/>
-        <w:jc w:val="both"/>
-        <w:rPr>
-          <w:b/>
-          <w:bCs/>
-          <w:lang w:val="uk-UA"/>
-        </w:rPr>
-      </w:pPr>
-      <w:r>
-        <w:rPr>
-          <w:b/>
-          <w:bCs/>
-          <w:lang w:val="ru-RU"/>
-        </w:rPr>
-        <w:t>16.06</w:t>
-      </w:r>
-      <w:r>
-        <w:rPr>
-          <w:b/>
-          <w:bCs/>
-          <w:lang w:val="uk-UA"/>
-        </w:rPr>
-        <w:t xml:space="preserve"> </w:t>
-      </w:r>
-      <w:r>
-        <w:rPr>
-          <w:lang w:val="uk-UA"/>
-        </w:rPr>
-        <w:t>Вихідний день.</w:t>
-      </w:r>
-    </w:p>
-    <w:p>
-      <w:pPr>
-        <w:spacing w:line="360" w:lineRule="auto"/>
-        <w:ind w:firstLine="709"/>
-        <w:jc w:val="both"/>
-        <w:rPr>
-          <w:b/>
-          <w:bCs/>
-          <w:lang w:val="ru-RU"/>
-        </w:rPr>
-      </w:pPr>
-      <w:r>
-        <w:rPr>
-          <w:b/>
-          <w:bCs/>
-          <w:lang w:val="ru-RU"/>
-        </w:rPr>
-        <w:t>17.06</w:t>
-      </w:r>
-      <w:r>
-        <w:rPr>
-          <w:lang w:val="uk-UA"/>
-        </w:rPr>
-        <w:t xml:space="preserve"> </w:t>
-      </w:r>
-      <w:r>
-        <w:rPr>
-          <w:lang w:val="uk-UA"/>
-        </w:rPr>
-        <w:t>Вихідний день.</w:t>
-      </w:r>
-    </w:p>
-    <w:p>
-      <w:pPr>
-        <w:spacing w:line="360" w:lineRule="auto"/>
-        <w:ind w:firstLine="709"/>
-        <w:jc w:val="both"/>
-        <w:rPr>
-          <w:b/>
-          <w:bCs/>
-          <w:lang w:val="ru-RU"/>
-        </w:rPr>
-      </w:pPr>
-      <w:r>
-        <w:rPr>
-          <w:b/>
-          <w:bCs/>
-          <w:lang w:val="ru-RU"/>
-        </w:rPr>
-        <w:t>18.06</w:t>
-      </w:r>
-    </w:p>
-    <w:p>
-      <w:pPr>
-        <w:spacing w:line="360" w:lineRule="auto"/>
-        <w:ind w:firstLine="709"/>
-        <w:jc w:val="both"/>
-        <w:rPr>
-          <w:b/>
-          <w:bCs/>
-          <w:lang w:val="ru-RU"/>
-        </w:rPr>
-      </w:pPr>
-      <w:r>
-        <w:rPr>
-          <w:b/>
-          <w:bCs/>
-          <w:lang w:val="ru-RU"/>
-        </w:rPr>
-        <w:t>19.06</w:t>
-      </w:r>
-    </w:p>
-    <w:p>
-      <w:pPr>
-        <w:spacing w:line="360" w:lineRule="auto"/>
-        <w:ind w:firstLine="709"/>
-        <w:jc w:val="both"/>
-        <w:rPr>
-          <w:b/>
-          <w:bCs/>
-          <w:lang w:val="ru-UA"/>
-        </w:rPr>
-      </w:pPr>
-      <w:r>
-        <w:rPr>
-          <w:b/>
-          <w:bCs/>
-          <w:lang w:val="ru-RU"/>
-        </w:rPr>
-        <w:t>20.06</w:t>
-      </w:r>
-      <w:r>
-        <w:rPr>
-          <w:b/>
-          <w:bCs/>
-          <w:lang w:val="ru-UA"/>
-        </w:rPr>
-        <w:t xml:space="preserve"> </w:t>
-      </w:r>
-      <w:r>
-        <w:rPr>
-          <w:lang w:val="uk-UA"/>
-        </w:rPr>
-        <w:t>Фінальне</w:t>
-      </w:r>
-      <w:r>
-        <w:rPr>
-          <w:b/>
-          <w:bCs/>
-          <w:lang w:val="uk-UA"/>
-        </w:rPr>
-        <w:t xml:space="preserve"> </w:t>
-      </w:r>
-      <w:r>
-        <w:rPr>
-          <w:lang w:val="ru-UA"/>
-        </w:rPr>
-        <w:t>о</w:t>
-      </w:r>
-      <w:r>
-        <w:rPr>
-          <w:lang w:val="ru-UA"/>
-        </w:rPr>
-        <w:t>формлення звіту та інших документів про практику</w:t>
-      </w:r>
-      <w:r>
-        <w:rPr>
-          <w:lang w:val="ru-UA"/>
-        </w:rPr>
-        <w:t>.</w:t>
-      </w:r>
-    </w:p>
-    <w:p>
-      <w:pPr>
-        <w:spacing w:line="360" w:lineRule="auto"/>
-        <w:ind w:firstLine="709"/>
-        <w:jc w:val="both"/>
-        <w:rPr>
-          <w:b/>
-          <w:bCs/>
-          <w:lang w:val="ru-UA"/>
-        </w:rPr>
-      </w:pPr>
-      <w:r>
-        <w:rPr>
-          <w:b/>
-          <w:bCs/>
-          <w:lang w:val="ru-RU"/>
-        </w:rPr>
-        <w:t>21.06</w:t>
-      </w:r>
-      <w:r>
-        <w:rPr>
-          <w:b/>
-          <w:bCs/>
-          <w:lang w:val="ru-UA"/>
-        </w:rPr>
-        <w:t xml:space="preserve"> </w:t>
-      </w:r>
-      <w:r>
-        <w:rPr>
-          <w:lang w:val="ru-UA"/>
-        </w:rPr>
-        <w:t>Захист звітів з технологічної практики</w:t>
-      </w:r>
-      <w:r>
-        <w:rPr>
-          <w:lang w:val="ru-UA"/>
-        </w:rPr>
-        <w:t>.</w:t>
-      </w:r>
-    </w:p>
-    <w:p>
-      <w:pPr>
-        <w:spacing w:line="360" w:lineRule="auto"/>
-        <w:ind w:firstLine="709"/>
-        <w:jc w:val="both"/>
-        <w:rPr>
-          <w:lang w:val="ru-UA"/>
-        </w:rPr>
-      </w:pPr>
-      <w:r>
-        <w:rPr>
-          <w:b/>
-          <w:bCs/>
-          <w:lang w:val="ru-UA"/>
-        </w:rPr>
-        <w:t>22.06</w:t>
-      </w:r>
-      <w:r>
-        <w:rPr>
-          <w:lang w:val="uk-UA"/>
-        </w:rPr>
-        <w:t xml:space="preserve"> </w:t>
-      </w:r>
-      <w:r>
-        <w:rPr>
-          <w:lang w:val="uk-UA"/>
-        </w:rPr>
-        <w:t>Вихідний день.</w:t>
-      </w:r>
-    </w:p>
-    <w:p>
-      <w:pPr>
-        <w:spacing w:line="360" w:lineRule="auto"/>
-        <w:ind w:firstLine="709"/>
-        <w:jc w:val="both"/>
-        <w:rPr>
-          <w:lang w:val="uk-UA"/>
-        </w:rPr>
-      </w:pPr>
-      <w:r>
-        <w:rPr>
-          <w:b/>
-          <w:bCs/>
-          <w:lang w:val="ru-UA"/>
-        </w:rPr>
-        <w:t>23.06</w:t>
-      </w:r>
-      <w:r>
-        <w:rPr>
-          <w:b/>
-          <w:bCs/>
-          <w:lang w:val="uk-UA"/>
-        </w:rPr>
-        <w:t xml:space="preserve"> </w:t>
-      </w:r>
-      <w:r>
-        <w:rPr>
-          <w:lang w:val="uk-UA"/>
-        </w:rPr>
-        <w:t>Вихідний день.</w:t>
-      </w:r>
-    </w:p>
-    <w:p>
-      <w:pPr>
-        <w:spacing w:line="360" w:lineRule="auto"/>
-        <w:ind w:firstLine="709"/>
-        <w:jc w:val="both"/>
-        <w:rPr>
-          <w:lang w:val="uk-UA"/>
-        </w:rPr>
-      </w:pPr>
-    </w:p>
-    <w:p>
-      <w:pPr>
-        <w:spacing w:line="360" w:lineRule="auto"/>
-        <w:ind w:firstLine="709"/>
-        <w:jc w:val="both"/>
-        <w:rPr>
-          <w:lang w:val="uk-UA"/>
-        </w:rPr>
-      </w:pPr>
-    </w:p>
-    <w:p>
-      <w:pPr>
-        <w:spacing w:line="360" w:lineRule="auto"/>
-        <w:ind w:firstLine="709"/>
-        <w:jc w:val="both"/>
-        <w:rPr>
-          <w:lang w:val="uk-UA"/>
-        </w:rPr>
-      </w:pPr>
-    </w:p>
-    <w:p>
-      <w:pPr>
-        <w:pStyle w:val="1"/>
+        <w:jc w:val="both"/>
+        <w:rPr>
+          <w:lang w:val="uk-UA"/>
+        </w:rPr>
+      </w:pPr>
+    </w:p>
+    <w:p>
+      <w:pPr>
+        <w:spacing w:line="360" w:lineRule="auto"/>
+        <w:jc w:val="both"/>
+        <w:rPr>
+          <w:lang w:val="uk-UA"/>
+        </w:rPr>
+      </w:pPr>
+    </w:p>
+    <w:p>
+      <w:pPr>
+        <w:spacing w:line="360" w:lineRule="auto"/>
+        <w:jc w:val="both"/>
+        <w:rPr>
+          <w:lang w:val="uk-UA"/>
+        </w:rPr>
+      </w:pPr>
+    </w:p>
+    <w:p>
+      <w:pPr>
+        <w:spacing w:line="360" w:lineRule="auto"/>
+        <w:ind w:firstLine="709"/>
+        <w:jc w:val="both"/>
+        <w:rPr>
+          <w:lang w:val="uk-UA"/>
+        </w:rPr>
+      </w:pPr>
+    </w:p>
+    <w:p>
+      <w:pPr>
+        <w:pStyle w:val="11"/>
       </w:pPr>
       <w:bookmarkStart w:id="4" w:name="_Toc11799321"/>
       <w:r>
+        <w:lastRenderedPageBreak/>
         <w:t>ЗМІСТ ПРОВЕДЕНИХ НАВЧАЛЬНИХ ЗАНЯТЬ ТА ЕКСКУРСІЙ</w:t>
       </w:r>
       <w:bookmarkEnd w:id="4"/>
     </w:p>
     <w:p>
       <w:pPr>
-        <w:pStyle w:val="1"/>
-      </w:pPr>
-    </w:p>
-    <w:p>
-      <w:pPr>
-        <w:pStyle w:val="2"/>
+        <w:pStyle w:val="11"/>
+      </w:pPr>
+    </w:p>
+    <w:p>
+      <w:pPr>
+        <w:pStyle w:val="21"/>
         <w:rPr>
           <w:szCs w:val="24"/>
           <w:lang w:val="uk-UA"/>
@@ -2677,7 +3085,7 @@
     </w:p>
     <w:p>
       <w:pPr>
-        <w:pStyle w:val="a"/>
+        <w:pStyle w:val="a4"/>
       </w:pPr>
       <w:r>
         <w:t>Під час проходження практики було здійснено екскурсію по головному офісу ТОВ "</w:t>
@@ -2707,12 +3115,12 @@
     </w:p>
     <w:p>
       <w:pPr>
-        <w:pStyle w:val="a"/>
-      </w:pPr>
-    </w:p>
-    <w:p>
-      <w:pPr>
-        <w:pStyle w:val="1"/>
+        <w:pStyle w:val="a4"/>
+      </w:pPr>
+    </w:p>
+    <w:p>
+      <w:pPr>
+        <w:pStyle w:val="11"/>
       </w:pPr>
       <w:bookmarkStart w:id="6" w:name="_Toc11799323"/>
       <w:r>
@@ -2722,12 +3130,12 @@
     </w:p>
     <w:p>
       <w:pPr>
-        <w:pStyle w:val="1"/>
-      </w:pPr>
-    </w:p>
-    <w:p>
-      <w:pPr>
-        <w:pStyle w:val="2"/>
+        <w:pStyle w:val="11"/>
+      </w:pPr>
+    </w:p>
+    <w:p>
+      <w:pPr>
+        <w:pStyle w:val="21"/>
         <w:rPr>
           <w:rFonts w:cs="Times New Roman"/>
           <w:szCs w:val="24"/>
@@ -2789,7 +3197,7 @@
     </w:p>
     <w:p>
       <w:pPr>
-        <w:pStyle w:val="2"/>
+        <w:pStyle w:val="21"/>
       </w:pPr>
       <w:bookmarkStart w:id="9" w:name="_Toc6829731"/>
       <w:bookmarkStart w:id="10" w:name="_Toc11799325"/>
@@ -2964,19 +3372,115 @@
         </w:rPr>
         <w:t xml:space="preserve"> </w:t>
       </w:r>
+      <w:r>
+        <w:rPr>
+          <w:b/>
+        </w:rPr>
+        <w:t>Bigtable</w:t>
+      </w:r>
+      <w:r>
+        <w:rPr>
+          <w:lang w:val="ru-RU"/>
+        </w:rPr>
+        <w:t xml:space="preserve"> – </w:t>
+      </w:r>
       <w:proofErr w:type="spellStart"/>
       <w:r>
         <w:rPr>
-          <w:b/>
-        </w:rPr>
-        <w:t>Bigtable</w:t>
+          <w:lang w:val="ru-RU"/>
+        </w:rPr>
+        <w:t>Високопродуктивний</w:t>
       </w:r>
       <w:proofErr w:type="spellEnd"/>
       <w:r>
         <w:rPr>
           <w:lang w:val="ru-RU"/>
         </w:rPr>
-        <w:t xml:space="preserve"> – Високопродуктивний сервіс бази даних NoSQL для аналізу в режимі реального;</w:t>
+        <w:t xml:space="preserve"> </w:t>
+      </w:r>
+      <w:proofErr w:type="spellStart"/>
+      <w:r>
+        <w:rPr>
+          <w:lang w:val="ru-RU"/>
+        </w:rPr>
+        <w:t>сервіс</w:t>
+      </w:r>
+      <w:proofErr w:type="spellEnd"/>
+      <w:r>
+        <w:rPr>
+          <w:lang w:val="ru-RU"/>
+        </w:rPr>
+        <w:t xml:space="preserve"> </w:t>
+      </w:r>
+      <w:proofErr w:type="spellStart"/>
+      <w:r>
+        <w:rPr>
+          <w:lang w:val="ru-RU"/>
+        </w:rPr>
+        <w:t>бази</w:t>
+      </w:r>
+      <w:proofErr w:type="spellEnd"/>
+      <w:r>
+        <w:rPr>
+          <w:lang w:val="ru-RU"/>
+        </w:rPr>
+        <w:t xml:space="preserve"> </w:t>
+      </w:r>
+      <w:proofErr w:type="spellStart"/>
+      <w:r>
+        <w:rPr>
+          <w:lang w:val="ru-RU"/>
+        </w:rPr>
+        <w:t>даних</w:t>
+      </w:r>
+      <w:proofErr w:type="spellEnd"/>
+      <w:r>
+        <w:rPr>
+          <w:lang w:val="ru-RU"/>
+        </w:rPr>
+        <w:t xml:space="preserve"> </w:t>
+      </w:r>
+      <w:proofErr w:type="spellStart"/>
+      <w:r>
+        <w:rPr>
+          <w:lang w:val="ru-RU"/>
+        </w:rPr>
+        <w:t>NoSQL</w:t>
+      </w:r>
+      <w:proofErr w:type="spellEnd"/>
+      <w:r>
+        <w:rPr>
+          <w:lang w:val="ru-RU"/>
+        </w:rPr>
+        <w:t xml:space="preserve"> для </w:t>
+      </w:r>
+      <w:proofErr w:type="spellStart"/>
+      <w:r>
+        <w:rPr>
+          <w:lang w:val="ru-RU"/>
+        </w:rPr>
+        <w:t>аналізу</w:t>
+      </w:r>
+      <w:proofErr w:type="spellEnd"/>
+      <w:r>
+        <w:rPr>
+          <w:lang w:val="ru-RU"/>
+        </w:rPr>
+        <w:t xml:space="preserve"> в </w:t>
+      </w:r>
+      <w:proofErr w:type="spellStart"/>
+      <w:r>
+        <w:rPr>
+          <w:lang w:val="ru-RU"/>
+        </w:rPr>
+        <w:t>режимі</w:t>
+      </w:r>
+      <w:proofErr w:type="spellEnd"/>
+      <w:r>
+        <w:rPr>
+          <w:lang w:val="ru-RU"/>
+        </w:rPr>
+        <w:t xml:space="preserve"> реального;</w:t>
       </w:r>
     </w:p>
     <w:p>
@@ -3203,7 +3707,7 @@
     </w:p>
     <w:p>
       <w:pPr>
-        <w:pStyle w:val="2"/>
+        <w:pStyle w:val="21"/>
       </w:pPr>
       <w:bookmarkStart w:id="11" w:name="_Toc6829732"/>
       <w:bookmarkStart w:id="12" w:name="_Toc11799326"/>
@@ -3312,14 +3816,64 @@
           <w:lang w:val="ru-RU"/>
         </w:rPr>
       </w:pPr>
-      <w:r>
-        <w:rPr>
-          <w:lang w:val="ru-RU"/>
-        </w:rPr>
-        <w:t xml:space="preserve">Потужне потокове передавання даних </w:t>
-      </w:r>
       <w:proofErr w:type="spellStart"/>
       <w:r>
+        <w:rPr>
+          <w:lang w:val="ru-RU"/>
+        </w:rPr>
+        <w:t>Потужне</w:t>
+      </w:r>
+      <w:proofErr w:type="spellEnd"/>
+      <w:r>
+        <w:rPr>
+          <w:lang w:val="ru-RU"/>
+        </w:rPr>
+        <w:t xml:space="preserve"> </w:t>
+      </w:r>
+      <w:proofErr w:type="spellStart"/>
+      <w:r>
+        <w:rPr>
+          <w:lang w:val="ru-RU"/>
+        </w:rPr>
+        <w:t>потокове</w:t>
+      </w:r>
+      <w:proofErr w:type="spellEnd"/>
+      <w:r>
+        <w:rPr>
+          <w:lang w:val="ru-RU"/>
+        </w:rPr>
+        <w:t xml:space="preserve"> </w:t>
+      </w:r>
+      <w:proofErr w:type="spellStart"/>
+      <w:r>
+        <w:rPr>
+          <w:lang w:val="ru-RU"/>
+        </w:rPr>
+        <w:t>передавання</w:t>
+      </w:r>
+      <w:proofErr w:type="spellEnd"/>
+      <w:r>
+        <w:rPr>
+          <w:lang w:val="ru-RU"/>
+        </w:rPr>
+        <w:t xml:space="preserve"> </w:t>
+      </w:r>
+      <w:proofErr w:type="spellStart"/>
+      <w:r>
+        <w:rPr>
+          <w:lang w:val="ru-RU"/>
+        </w:rPr>
+        <w:t>даних</w:t>
+      </w:r>
+      <w:proofErr w:type="spellEnd"/>
+      <w:r>
+        <w:rPr>
+          <w:lang w:val="ru-RU"/>
+        </w:rPr>
+        <w:t xml:space="preserve"> </w:t>
+      </w:r>
+      <w:proofErr w:type="spellStart"/>
+      <w:r>
         <w:t>BigQuery</w:t>
       </w:r>
       <w:proofErr w:type="spellEnd"/>
@@ -3327,22 +3881,148 @@
         <w:rPr>
           <w:lang w:val="ru-RU"/>
         </w:rPr>
-        <w:t xml:space="preserve"> дозволяє переглядати та аналізувати дані в режимі реального часу, забезпечуючи постійне поширення інформації. Крім того, ви можете аналізувати до 1 ТБ даних і зберігати 10 ГБ даних безкоштовно щомісяця.</w:t>
-      </w:r>
-    </w:p>
-    <w:p>
-      <w:pPr>
-        <w:spacing w:line="360" w:lineRule="auto"/>
-        <w:ind w:firstLine="709"/>
-        <w:jc w:val="both"/>
-        <w:rPr>
-          <w:lang w:val="ru-RU"/>
-        </w:rPr>
-      </w:pPr>
-    </w:p>
-    <w:p>
-      <w:pPr>
-        <w:pStyle w:val="2"/>
+        <w:t xml:space="preserve"> </w:t>
+      </w:r>
+      <w:proofErr w:type="spellStart"/>
+      <w:r>
+        <w:rPr>
+          <w:lang w:val="ru-RU"/>
+        </w:rPr>
+        <w:t>дозволяє</w:t>
+      </w:r>
+      <w:proofErr w:type="spellEnd"/>
+      <w:r>
+        <w:rPr>
+          <w:lang w:val="ru-RU"/>
+        </w:rPr>
+        <w:t xml:space="preserve"> </w:t>
+      </w:r>
+      <w:proofErr w:type="spellStart"/>
+      <w:r>
+        <w:rPr>
+          <w:lang w:val="ru-RU"/>
+        </w:rPr>
+        <w:t>переглядати</w:t>
+      </w:r>
+      <w:proofErr w:type="spellEnd"/>
+      <w:r>
+        <w:rPr>
+          <w:lang w:val="ru-RU"/>
+        </w:rPr>
+        <w:t xml:space="preserve"> та </w:t>
+      </w:r>
+      <w:proofErr w:type="spellStart"/>
+      <w:r>
+        <w:rPr>
+          <w:lang w:val="ru-RU"/>
+        </w:rPr>
+        <w:t>аналізувати</w:t>
+      </w:r>
+      <w:proofErr w:type="spellEnd"/>
+      <w:r>
+        <w:rPr>
+          <w:lang w:val="ru-RU"/>
+        </w:rPr>
+        <w:t xml:space="preserve"> </w:t>
+      </w:r>
+      <w:proofErr w:type="spellStart"/>
+      <w:r>
+        <w:rPr>
+          <w:lang w:val="ru-RU"/>
+        </w:rPr>
+        <w:t>дані</w:t>
+      </w:r>
+      <w:proofErr w:type="spellEnd"/>
+      <w:r>
+        <w:rPr>
+          <w:lang w:val="ru-RU"/>
+        </w:rPr>
+        <w:t xml:space="preserve"> в </w:t>
+      </w:r>
+      <w:proofErr w:type="spellStart"/>
+      <w:r>
+        <w:rPr>
+          <w:lang w:val="ru-RU"/>
+        </w:rPr>
+        <w:t>режимі</w:t>
+      </w:r>
+      <w:proofErr w:type="spellEnd"/>
+      <w:r>
+        <w:rPr>
+          <w:lang w:val="ru-RU"/>
+        </w:rPr>
+        <w:t xml:space="preserve"> реального часу, </w:t>
+      </w:r>
+      <w:proofErr w:type="spellStart"/>
+      <w:r>
+        <w:rPr>
+          <w:lang w:val="ru-RU"/>
+        </w:rPr>
+        <w:t>забезпечуючи</w:t>
+      </w:r>
+      <w:proofErr w:type="spellEnd"/>
+      <w:r>
+        <w:rPr>
+          <w:lang w:val="ru-RU"/>
+        </w:rPr>
+        <w:t xml:space="preserve"> </w:t>
+      </w:r>
+      <w:proofErr w:type="spellStart"/>
+      <w:r>
+        <w:rPr>
+          <w:lang w:val="ru-RU"/>
+        </w:rPr>
+        <w:t>постійне</w:t>
+      </w:r>
+      <w:proofErr w:type="spellEnd"/>
+      <w:r>
+        <w:rPr>
+          <w:lang w:val="ru-RU"/>
+        </w:rPr>
+        <w:t xml:space="preserve"> </w:t>
+      </w:r>
+      <w:proofErr w:type="spellStart"/>
+      <w:r>
+        <w:rPr>
+          <w:lang w:val="ru-RU"/>
+        </w:rPr>
+        <w:t>поширення</w:t>
+      </w:r>
+      <w:proofErr w:type="spellEnd"/>
+      <w:r>
+        <w:rPr>
+          <w:lang w:val="ru-RU"/>
+        </w:rPr>
+        <w:t xml:space="preserve"> </w:t>
+      </w:r>
+      <w:proofErr w:type="spellStart"/>
+      <w:r>
+        <w:rPr>
+          <w:lang w:val="ru-RU"/>
+        </w:rPr>
+        <w:t>інформації</w:t>
+      </w:r>
+      <w:proofErr w:type="spellEnd"/>
+      <w:r>
+        <w:rPr>
+          <w:lang w:val="ru-RU"/>
+        </w:rPr>
+        <w:t>. Крім того, ви можете аналізувати до 1 ТБ даних і зберігати 10 ГБ даних безкоштовно щомісяця.</w:t>
+      </w:r>
+    </w:p>
+    <w:p>
+      <w:pPr>
+        <w:spacing w:line="360" w:lineRule="auto"/>
+        <w:ind w:firstLine="709"/>
+        <w:jc w:val="both"/>
+        <w:rPr>
+          <w:lang w:val="ru-RU"/>
+        </w:rPr>
+      </w:pPr>
+    </w:p>
+    <w:p>
+      <w:pPr>
+        <w:pStyle w:val="21"/>
       </w:pPr>
       <w:bookmarkStart w:id="13" w:name="_Toc6829733"/>
       <w:bookmarkStart w:id="14" w:name="_Toc11799327"/>
@@ -3488,7 +4168,7 @@
     </w:p>
     <w:p>
       <w:pPr>
-        <w:pStyle w:val="2"/>
+        <w:pStyle w:val="21"/>
       </w:pPr>
       <w:bookmarkStart w:id="15" w:name="_Toc6829734"/>
       <w:bookmarkStart w:id="16" w:name="_Toc11799328"/>
@@ -3517,16 +4197,56 @@
         </w:rPr>
         <w:t xml:space="preserve"> </w:t>
       </w:r>
+      <w:r>
+        <w:t>Datastore</w:t>
+      </w:r>
+      <w:r>
+        <w:rPr>
+          <w:lang w:val="ru-RU"/>
+        </w:rPr>
+        <w:t xml:space="preserve"> - </w:t>
+      </w:r>
       <w:proofErr w:type="spellStart"/>
       <w:r>
-        <w:t>Datastore</w:t>
+        <w:rPr>
+          <w:lang w:val="ru-RU"/>
+        </w:rPr>
+        <w:t>це</w:t>
       </w:r>
       <w:proofErr w:type="spellEnd"/>
       <w:r>
         <w:rPr>
           <w:lang w:val="ru-RU"/>
         </w:rPr>
-        <w:t xml:space="preserve"> - це масштабована база даних </w:t>
+        <w:t xml:space="preserve"> </w:t>
+      </w:r>
+      <w:proofErr w:type="spellStart"/>
+      <w:r>
+        <w:rPr>
+          <w:lang w:val="ru-RU"/>
+        </w:rPr>
+        <w:t>масштабована</w:t>
+      </w:r>
+      <w:proofErr w:type="spellEnd"/>
+      <w:r>
+        <w:rPr>
+          <w:lang w:val="ru-RU"/>
+        </w:rPr>
+        <w:t xml:space="preserve"> база </w:t>
+      </w:r>
+      <w:proofErr w:type="spellStart"/>
+      <w:r>
+        <w:rPr>
+          <w:lang w:val="ru-RU"/>
+        </w:rPr>
+        <w:t>даних</w:t>
+      </w:r>
+      <w:proofErr w:type="spellEnd"/>
+      <w:r>
+        <w:rPr>
+          <w:lang w:val="ru-RU"/>
+        </w:rPr>
+        <w:t xml:space="preserve"> </w:t>
       </w:r>
       <w:r>
         <w:t>NoSQL</w:t>
@@ -3535,8 +4255,30 @@
         <w:rPr>
           <w:lang w:val="ru-RU"/>
         </w:rPr>
-        <w:t xml:space="preserve"> для ваших веб- і мобільних додатків</w:t>
-      </w:r>
+        <w:t xml:space="preserve"> для ваших веб- і </w:t>
+      </w:r>
+      <w:proofErr w:type="spellStart"/>
+      <w:r>
+        <w:rPr>
+          <w:lang w:val="ru-RU"/>
+        </w:rPr>
+        <w:t>мобільних</w:t>
+      </w:r>
+      <w:proofErr w:type="spellEnd"/>
+      <w:r>
+        <w:rPr>
+          <w:lang w:val="ru-RU"/>
+        </w:rPr>
+        <w:t xml:space="preserve"> </w:t>
+      </w:r>
+      <w:proofErr w:type="spellStart"/>
+      <w:r>
+        <w:rPr>
+          <w:lang w:val="ru-RU"/>
+        </w:rPr>
+        <w:t>додатків</w:t>
+      </w:r>
+      <w:proofErr w:type="spellEnd"/>
       <w:r>
         <w:rPr>
           <w:lang w:val="uk-UA"/>
@@ -3630,7 +4372,7 @@
     </w:p>
     <w:p>
       <w:pPr>
-        <w:pStyle w:val="2"/>
+        <w:pStyle w:val="21"/>
       </w:pPr>
       <w:bookmarkStart w:id="17" w:name="_Toc6829735"/>
       <w:bookmarkStart w:id="18" w:name="_Toc11799329"/>
@@ -3838,7 +4580,7 @@
     </w:p>
     <w:p>
       <w:pPr>
-        <w:pStyle w:val="2"/>
+        <w:pStyle w:val="21"/>
       </w:pPr>
       <w:bookmarkStart w:id="19" w:name="_Toc6829736"/>
       <w:bookmarkStart w:id="20" w:name="_Toc11799330"/>
@@ -3966,7 +4708,7 @@
     </w:p>
     <w:p>
       <w:pPr>
-        <w:pStyle w:val="2"/>
+        <w:pStyle w:val="21"/>
       </w:pPr>
       <w:bookmarkStart w:id="22" w:name="_Toc11799331"/>
       <w:r>
@@ -4091,7 +4833,7 @@
     </w:p>
     <w:p>
       <w:pPr>
-        <w:pStyle w:val="2"/>
+        <w:pStyle w:val="21"/>
       </w:pPr>
       <w:bookmarkStart w:id="23" w:name="_Toc6829738"/>
       <w:bookmarkStart w:id="24" w:name="_Toc11799332"/>
@@ -4505,7 +5247,7 @@
     </w:p>
     <w:p>
       <w:pPr>
-        <w:pStyle w:val="2"/>
+        <w:pStyle w:val="21"/>
       </w:pPr>
       <w:bookmarkStart w:id="25" w:name="_Toc11799333"/>
       <w:r>
@@ -4587,7 +5329,7 @@
     </w:p>
     <w:p>
       <w:pPr>
-        <w:pStyle w:val="2"/>
+        <w:pStyle w:val="21"/>
       </w:pPr>
       <w:bookmarkStart w:id="26" w:name="_Toc11799334"/>
       <w:r>
@@ -5002,7 +5744,7 @@
     </w:p>
     <w:p>
       <w:pPr>
-        <w:pStyle w:val="2"/>
+        <w:pStyle w:val="21"/>
         <w:rPr>
           <w:lang w:val="uk-UA"/>
         </w:rPr>
@@ -5261,7 +6003,7 @@
     </w:p>
     <w:p>
       <w:pPr>
-        <w:pStyle w:val="ListParagraph"/>
+        <w:pStyle w:val="a3"/>
         <w:numPr>
           <w:ilvl w:val="0"/>
           <w:numId w:val="2"/>
@@ -5285,7 +6027,7 @@
     </w:p>
     <w:p>
       <w:pPr>
-        <w:pStyle w:val="ListParagraph"/>
+        <w:pStyle w:val="a3"/>
         <w:numPr>
           <w:ilvl w:val="0"/>
           <w:numId w:val="2"/>
@@ -5308,7 +6050,7 @@
     </w:p>
     <w:p>
       <w:pPr>
-        <w:pStyle w:val="ListParagraph"/>
+        <w:pStyle w:val="a3"/>
         <w:numPr>
           <w:ilvl w:val="0"/>
           <w:numId w:val="2"/>
@@ -5331,7 +6073,7 @@
     </w:p>
     <w:p>
       <w:pPr>
-        <w:pStyle w:val="ListParagraph"/>
+        <w:pStyle w:val="a3"/>
         <w:numPr>
           <w:ilvl w:val="0"/>
           <w:numId w:val="2"/>
@@ -5354,7 +6096,7 @@
     </w:p>
     <w:p>
       <w:pPr>
-        <w:pStyle w:val="ListParagraph"/>
+        <w:pStyle w:val="a3"/>
         <w:numPr>
           <w:ilvl w:val="0"/>
           <w:numId w:val="2"/>
@@ -5377,7 +6119,7 @@
     </w:p>
     <w:p>
       <w:pPr>
-        <w:pStyle w:val="ListParagraph"/>
+        <w:pStyle w:val="a3"/>
         <w:spacing w:line="360" w:lineRule="auto"/>
         <w:ind w:left="0" w:firstLine="709"/>
         <w:jc w:val="both"/>
@@ -5389,7 +6131,7 @@
     </w:p>
     <w:p>
       <w:pPr>
-        <w:pStyle w:val="2"/>
+        <w:pStyle w:val="21"/>
       </w:pPr>
       <w:bookmarkStart w:id="28" w:name="_Toc11799336"/>
       <w:r>
@@ -5574,7 +6316,7 @@
     </w:p>
     <w:p>
       <w:pPr>
-        <w:pStyle w:val="ListParagraph"/>
+        <w:pStyle w:val="a3"/>
         <w:numPr>
           <w:ilvl w:val="0"/>
           <w:numId w:val="3"/>
@@ -5612,7 +6354,7 @@
     </w:p>
     <w:p>
       <w:pPr>
-        <w:pStyle w:val="ListParagraph"/>
+        <w:pStyle w:val="a3"/>
         <w:numPr>
           <w:ilvl w:val="0"/>
           <w:numId w:val="3"/>
@@ -5642,7 +6384,7 @@
     </w:p>
     <w:p>
       <w:pPr>
-        <w:pStyle w:val="ListParagraph"/>
+        <w:pStyle w:val="a3"/>
         <w:numPr>
           <w:ilvl w:val="0"/>
           <w:numId w:val="3"/>
@@ -5672,7 +6414,7 @@
     </w:p>
     <w:p>
       <w:pPr>
-        <w:pStyle w:val="ListParagraph"/>
+        <w:pStyle w:val="a3"/>
         <w:numPr>
           <w:ilvl w:val="0"/>
           <w:numId w:val="3"/>
@@ -5702,7 +6444,7 @@
     </w:p>
     <w:p>
       <w:pPr>
-        <w:pStyle w:val="ListParagraph"/>
+        <w:pStyle w:val="a3"/>
         <w:numPr>
           <w:ilvl w:val="0"/>
           <w:numId w:val="3"/>
@@ -5732,7 +6474,7 @@
     </w:p>
     <w:p>
       <w:pPr>
-        <w:pStyle w:val="ListParagraph"/>
+        <w:pStyle w:val="a3"/>
         <w:numPr>
           <w:ilvl w:val="0"/>
           <w:numId w:val="3"/>
@@ -5797,7 +6539,7 @@
     </w:p>
     <w:p>
       <w:pPr>
-        <w:pStyle w:val="ListParagraph"/>
+        <w:pStyle w:val="a3"/>
         <w:numPr>
           <w:ilvl w:val="0"/>
           <w:numId w:val="3"/>
@@ -5841,7 +6583,7 @@
     </w:p>
     <w:p>
       <w:pPr>
-        <w:pStyle w:val="ListParagraph"/>
+        <w:pStyle w:val="a3"/>
         <w:numPr>
           <w:ilvl w:val="0"/>
           <w:numId w:val="3"/>
@@ -5871,7 +6613,7 @@
     </w:p>
     <w:p>
       <w:pPr>
-        <w:pStyle w:val="ListParagraph"/>
+        <w:pStyle w:val="a3"/>
         <w:numPr>
           <w:ilvl w:val="0"/>
           <w:numId w:val="3"/>
@@ -5901,7 +6643,7 @@
     </w:p>
     <w:p>
       <w:pPr>
-        <w:pStyle w:val="ListParagraph"/>
+        <w:pStyle w:val="a3"/>
         <w:numPr>
           <w:ilvl w:val="0"/>
           <w:numId w:val="3"/>
@@ -5945,7 +6687,7 @@
     </w:p>
     <w:p>
       <w:pPr>
-        <w:pStyle w:val="ListParagraph"/>
+        <w:pStyle w:val="a3"/>
         <w:numPr>
           <w:ilvl w:val="0"/>
           <w:numId w:val="3"/>
@@ -5975,7 +6717,7 @@
     </w:p>
     <w:p>
       <w:pPr>
-        <w:pStyle w:val="ListParagraph"/>
+        <w:pStyle w:val="a3"/>
         <w:numPr>
           <w:ilvl w:val="0"/>
           <w:numId w:val="3"/>
@@ -6005,7 +6747,7 @@
     </w:p>
     <w:p>
       <w:pPr>
-        <w:pStyle w:val="ListParagraph"/>
+        <w:pStyle w:val="a3"/>
         <w:numPr>
           <w:ilvl w:val="0"/>
           <w:numId w:val="3"/>
@@ -6034,7 +6776,7 @@
     </w:p>
     <w:p>
       <w:pPr>
-        <w:pStyle w:val="ListParagraph"/>
+        <w:pStyle w:val="a3"/>
         <w:numPr>
           <w:ilvl w:val="0"/>
           <w:numId w:val="3"/>
@@ -6084,7 +6826,7 @@
     </w:p>
     <w:p>
       <w:pPr>
-        <w:pStyle w:val="ListParagraph"/>
+        <w:pStyle w:val="a3"/>
         <w:numPr>
           <w:ilvl w:val="0"/>
           <w:numId w:val="3"/>
@@ -6404,7 +7146,7 @@
     </w:p>
     <w:p>
       <w:pPr>
-        <w:pStyle w:val="2"/>
+        <w:pStyle w:val="21"/>
       </w:pPr>
       <w:bookmarkStart w:id="29" w:name="_Toc11799337"/>
       <w:r>
@@ -7339,7 +8081,39 @@
           <w:bCs/>
           <w:lang w:val="ru-RU"/>
         </w:rPr>
-        <w:t xml:space="preserve">, дозволяючи людям здійснювати машинне навчання та аналітику даних без необхідності відправляти дані по мережі або обмежуватися пам'яттю власних комп'ютерів. Служби постачаються з дистрибутивами </w:t>
+        <w:t xml:space="preserve">, дозволяючи людям здійснювати машинне навчання та аналітику даних без необхідності відправляти дані по мережі або обмежуватися пам'яттю власних комп'ютерів. </w:t>
+      </w:r>
+      <w:proofErr w:type="spellStart"/>
+      <w:r>
+        <w:rPr>
+          <w:bCs/>
+          <w:lang w:val="ru-RU"/>
+        </w:rPr>
+        <w:t>Служби</w:t>
+      </w:r>
+      <w:proofErr w:type="spellEnd"/>
+      <w:r>
+        <w:rPr>
+          <w:bCs/>
+          <w:lang w:val="ru-RU"/>
+        </w:rPr>
+        <w:t xml:space="preserve"> </w:t>
+      </w:r>
+      <w:proofErr w:type="spellStart"/>
+      <w:r>
+        <w:rPr>
+          <w:bCs/>
+          <w:lang w:val="ru-RU"/>
+        </w:rPr>
+        <w:t>постачаються</w:t>
+      </w:r>
+      <w:proofErr w:type="spellEnd"/>
+      <w:r>
+        <w:rPr>
+          <w:bCs/>
+          <w:lang w:val="ru-RU"/>
+        </w:rPr>
+        <w:t xml:space="preserve"> з дистрибутивами </w:t>
       </w:r>
       <w:r>
         <w:rPr>
@@ -7378,12 +8152,172 @@
           <w:bCs/>
           <w:lang w:val="ru-RU"/>
         </w:rPr>
-        <w:t xml:space="preserve">, які містять найчастіше використовувані пакети для науки про дані, а також деякі патенти (наприклад, </w:t>
+        <w:t xml:space="preserve">, </w:t>
       </w:r>
       <w:proofErr w:type="spellStart"/>
       <w:r>
         <w:rPr>
           <w:bCs/>
+          <w:lang w:val="ru-RU"/>
+        </w:rPr>
+        <w:t>які</w:t>
+      </w:r>
+      <w:proofErr w:type="spellEnd"/>
+      <w:r>
+        <w:rPr>
+          <w:bCs/>
+          <w:lang w:val="ru-RU"/>
+        </w:rPr>
+        <w:t xml:space="preserve"> </w:t>
+      </w:r>
+      <w:proofErr w:type="spellStart"/>
+      <w:r>
+        <w:rPr>
+          <w:bCs/>
+          <w:lang w:val="ru-RU"/>
+        </w:rPr>
+        <w:t>містять</w:t>
+      </w:r>
+      <w:proofErr w:type="spellEnd"/>
+      <w:r>
+        <w:rPr>
+          <w:bCs/>
+          <w:lang w:val="ru-RU"/>
+        </w:rPr>
+        <w:t xml:space="preserve"> </w:t>
+      </w:r>
+      <w:proofErr w:type="spellStart"/>
+      <w:r>
+        <w:rPr>
+          <w:bCs/>
+          <w:lang w:val="ru-RU"/>
+        </w:rPr>
+        <w:t>найчастіше</w:t>
+      </w:r>
+      <w:proofErr w:type="spellEnd"/>
+      <w:r>
+        <w:rPr>
+          <w:bCs/>
+          <w:lang w:val="ru-RU"/>
+        </w:rPr>
+        <w:t xml:space="preserve"> </w:t>
+      </w:r>
+      <w:proofErr w:type="spellStart"/>
+      <w:r>
+        <w:rPr>
+          <w:bCs/>
+          <w:lang w:val="ru-RU"/>
+        </w:rPr>
+        <w:t>використовувані</w:t>
+      </w:r>
+      <w:proofErr w:type="spellEnd"/>
+      <w:r>
+        <w:rPr>
+          <w:bCs/>
+          <w:lang w:val="ru-RU"/>
+        </w:rPr>
+        <w:t xml:space="preserve"> </w:t>
+      </w:r>
+      <w:proofErr w:type="spellStart"/>
+      <w:r>
+        <w:rPr>
+          <w:bCs/>
+          <w:lang w:val="ru-RU"/>
+        </w:rPr>
+        <w:t>пакети</w:t>
+      </w:r>
+      <w:proofErr w:type="spellEnd"/>
+      <w:r>
+        <w:rPr>
+          <w:bCs/>
+          <w:lang w:val="ru-RU"/>
+        </w:rPr>
+        <w:t xml:space="preserve"> для науки про </w:t>
+      </w:r>
+      <w:proofErr w:type="spellStart"/>
+      <w:r>
+        <w:rPr>
+          <w:bCs/>
+          <w:lang w:val="ru-RU"/>
+        </w:rPr>
+        <w:t>дані</w:t>
+      </w:r>
+      <w:proofErr w:type="spellEnd"/>
+      <w:r>
+        <w:rPr>
+          <w:bCs/>
+          <w:lang w:val="ru-RU"/>
+        </w:rPr>
+        <w:t xml:space="preserve">, а </w:t>
+      </w:r>
+      <w:proofErr w:type="spellStart"/>
+      <w:r>
+        <w:rPr>
+          <w:bCs/>
+          <w:lang w:val="ru-RU"/>
+        </w:rPr>
+        <w:t>також</w:t>
+      </w:r>
+      <w:proofErr w:type="spellEnd"/>
+      <w:r>
+        <w:rPr>
+          <w:bCs/>
+          <w:lang w:val="ru-RU"/>
+        </w:rPr>
+        <w:t xml:space="preserve"> </w:t>
+      </w:r>
+      <w:proofErr w:type="spellStart"/>
+      <w:r>
+        <w:rPr>
+          <w:bCs/>
+          <w:lang w:val="ru-RU"/>
+        </w:rPr>
+        <w:t>деякі</w:t>
+      </w:r>
+      <w:proofErr w:type="spellEnd"/>
+      <w:r>
+        <w:rPr>
+          <w:bCs/>
+          <w:lang w:val="ru-RU"/>
+        </w:rPr>
+        <w:t xml:space="preserve"> </w:t>
+      </w:r>
+      <w:proofErr w:type="spellStart"/>
+      <w:r>
+        <w:rPr>
+          <w:bCs/>
+          <w:lang w:val="ru-RU"/>
+        </w:rPr>
+        <w:t>патенти</w:t>
+      </w:r>
+      <w:proofErr w:type="spellEnd"/>
+      <w:r>
+        <w:rPr>
+          <w:bCs/>
+          <w:lang w:val="ru-RU"/>
+        </w:rPr>
+        <w:t xml:space="preserve"> (</w:t>
+      </w:r>
+      <w:proofErr w:type="spellStart"/>
+      <w:r>
+        <w:rPr>
+          <w:bCs/>
+          <w:lang w:val="ru-RU"/>
+        </w:rPr>
+        <w:t>наприклад</w:t>
+      </w:r>
+      <w:proofErr w:type="spellEnd"/>
+      <w:r>
+        <w:rPr>
+          <w:bCs/>
+          <w:lang w:val="ru-RU"/>
+        </w:rPr>
+        <w:t xml:space="preserve">, </w:t>
+      </w:r>
+      <w:proofErr w:type="spellStart"/>
+      <w:r>
+        <w:rPr>
+          <w:bCs/>
         </w:rPr>
         <w:t>revoscalepy</w:t>
       </w:r>
@@ -7423,7 +8357,55 @@
           <w:bCs/>
           <w:lang w:val="ru-RU"/>
         </w:rPr>
-        <w:t>), які можна використовувати для створення моделей машин в масштабі.</w:t>
+        <w:t xml:space="preserve">), </w:t>
+      </w:r>
+      <w:proofErr w:type="spellStart"/>
+      <w:r>
+        <w:rPr>
+          <w:bCs/>
+          <w:lang w:val="ru-RU"/>
+        </w:rPr>
+        <w:t>які</w:t>
+      </w:r>
+      <w:proofErr w:type="spellEnd"/>
+      <w:r>
+        <w:rPr>
+          <w:bCs/>
+          <w:lang w:val="ru-RU"/>
+        </w:rPr>
+        <w:t xml:space="preserve"> </w:t>
+      </w:r>
+      <w:proofErr w:type="spellStart"/>
+      <w:r>
+        <w:rPr>
+          <w:bCs/>
+          <w:lang w:val="ru-RU"/>
+        </w:rPr>
+        <w:t>можна</w:t>
+      </w:r>
+      <w:proofErr w:type="spellEnd"/>
+      <w:r>
+        <w:rPr>
+          <w:bCs/>
+          <w:lang w:val="ru-RU"/>
+        </w:rPr>
+        <w:t xml:space="preserve"> </w:t>
+      </w:r>
+      <w:proofErr w:type="spellStart"/>
+      <w:r>
+        <w:rPr>
+          <w:bCs/>
+          <w:lang w:val="ru-RU"/>
+        </w:rPr>
+        <w:t>використовувати</w:t>
+      </w:r>
+      <w:proofErr w:type="spellEnd"/>
+      <w:r>
+        <w:rPr>
+          <w:bCs/>
+          <w:lang w:val="ru-RU"/>
+        </w:rPr>
+        <w:t xml:space="preserve"> для створення моделей машин в масштабі.</w:t>
       </w:r>
     </w:p>
     <w:p>
@@ -7732,7 +8714,183 @@
           <w:bCs/>
           <w:lang w:val="ru-RU"/>
         </w:rPr>
-        <w:t xml:space="preserve"> дотримується моделі видавця / абонента, тобто зміни надсилаються одним сервером бази даних ("видавцем") і отримуються іншими ("абонентами"). </w:t>
+        <w:t xml:space="preserve"> </w:t>
+      </w:r>
+      <w:proofErr w:type="spellStart"/>
+      <w:r>
+        <w:rPr>
+          <w:bCs/>
+          <w:lang w:val="ru-RU"/>
+        </w:rPr>
+        <w:t>дотримується</w:t>
+      </w:r>
+      <w:proofErr w:type="spellEnd"/>
+      <w:r>
+        <w:rPr>
+          <w:bCs/>
+          <w:lang w:val="ru-RU"/>
+        </w:rPr>
+        <w:t xml:space="preserve"> </w:t>
+      </w:r>
+      <w:proofErr w:type="spellStart"/>
+      <w:r>
+        <w:rPr>
+          <w:bCs/>
+          <w:lang w:val="ru-RU"/>
+        </w:rPr>
+        <w:t>моделі</w:t>
+      </w:r>
+      <w:proofErr w:type="spellEnd"/>
+      <w:r>
+        <w:rPr>
+          <w:bCs/>
+          <w:lang w:val="ru-RU"/>
+        </w:rPr>
+        <w:t xml:space="preserve"> </w:t>
+      </w:r>
+      <w:proofErr w:type="spellStart"/>
+      <w:r>
+        <w:rPr>
+          <w:bCs/>
+          <w:lang w:val="ru-RU"/>
+        </w:rPr>
+        <w:t>видавця</w:t>
+      </w:r>
+      <w:proofErr w:type="spellEnd"/>
+      <w:r>
+        <w:rPr>
+          <w:bCs/>
+          <w:lang w:val="ru-RU"/>
+        </w:rPr>
+        <w:t xml:space="preserve"> / абонента, </w:t>
+      </w:r>
+      <w:proofErr w:type="spellStart"/>
+      <w:r>
+        <w:rPr>
+          <w:bCs/>
+          <w:lang w:val="ru-RU"/>
+        </w:rPr>
+        <w:t>тобто</w:t>
+      </w:r>
+      <w:proofErr w:type="spellEnd"/>
+      <w:r>
+        <w:rPr>
+          <w:bCs/>
+          <w:lang w:val="ru-RU"/>
+        </w:rPr>
+        <w:t xml:space="preserve"> </w:t>
+      </w:r>
+      <w:proofErr w:type="spellStart"/>
+      <w:r>
+        <w:rPr>
+          <w:bCs/>
+          <w:lang w:val="ru-RU"/>
+        </w:rPr>
+        <w:t>зміни</w:t>
+      </w:r>
+      <w:proofErr w:type="spellEnd"/>
+      <w:r>
+        <w:rPr>
+          <w:bCs/>
+          <w:lang w:val="ru-RU"/>
+        </w:rPr>
+        <w:t xml:space="preserve"> </w:t>
+      </w:r>
+      <w:proofErr w:type="spellStart"/>
+      <w:r>
+        <w:rPr>
+          <w:bCs/>
+          <w:lang w:val="ru-RU"/>
+        </w:rPr>
+        <w:t>надсилаються</w:t>
+      </w:r>
+      <w:proofErr w:type="spellEnd"/>
+      <w:r>
+        <w:rPr>
+          <w:bCs/>
+          <w:lang w:val="ru-RU"/>
+        </w:rPr>
+        <w:t xml:space="preserve"> одним сервером </w:t>
+      </w:r>
+      <w:proofErr w:type="spellStart"/>
+      <w:r>
+        <w:rPr>
+          <w:bCs/>
+          <w:lang w:val="ru-RU"/>
+        </w:rPr>
+        <w:t>бази</w:t>
+      </w:r>
+      <w:proofErr w:type="spellEnd"/>
+      <w:r>
+        <w:rPr>
+          <w:bCs/>
+          <w:lang w:val="ru-RU"/>
+        </w:rPr>
+        <w:t xml:space="preserve"> </w:t>
+      </w:r>
+      <w:proofErr w:type="spellStart"/>
+      <w:r>
+        <w:rPr>
+          <w:bCs/>
+          <w:lang w:val="ru-RU"/>
+        </w:rPr>
+        <w:t>даних</w:t>
+      </w:r>
+      <w:proofErr w:type="spellEnd"/>
+      <w:r>
+        <w:rPr>
+          <w:bCs/>
+          <w:lang w:val="ru-RU"/>
+        </w:rPr>
+        <w:t xml:space="preserve"> ("</w:t>
+      </w:r>
+      <w:proofErr w:type="spellStart"/>
+      <w:r>
+        <w:rPr>
+          <w:bCs/>
+          <w:lang w:val="ru-RU"/>
+        </w:rPr>
+        <w:t>видавцем</w:t>
+      </w:r>
+      <w:proofErr w:type="spellEnd"/>
+      <w:r>
+        <w:rPr>
+          <w:bCs/>
+          <w:lang w:val="ru-RU"/>
+        </w:rPr>
+        <w:t xml:space="preserve">") і </w:t>
+      </w:r>
+      <w:proofErr w:type="spellStart"/>
+      <w:r>
+        <w:rPr>
+          <w:bCs/>
+          <w:lang w:val="ru-RU"/>
+        </w:rPr>
+        <w:t>отримуються</w:t>
+      </w:r>
+      <w:proofErr w:type="spellEnd"/>
+      <w:r>
+        <w:rPr>
+          <w:bCs/>
+          <w:lang w:val="ru-RU"/>
+        </w:rPr>
+        <w:t xml:space="preserve"> </w:t>
+      </w:r>
+      <w:proofErr w:type="spellStart"/>
+      <w:r>
+        <w:rPr>
+          <w:bCs/>
+          <w:lang w:val="ru-RU"/>
+        </w:rPr>
+        <w:t>іншими</w:t>
+      </w:r>
+      <w:proofErr w:type="spellEnd"/>
+      <w:r>
+        <w:rPr>
+          <w:bCs/>
+          <w:lang w:val="ru-RU"/>
+        </w:rPr>
+        <w:t xml:space="preserve"> ("абонентами"). </w:t>
       </w:r>
     </w:p>
     <w:p>
@@ -7766,7 +8924,7 @@
     </w:p>
     <w:p>
       <w:pPr>
-        <w:pStyle w:val="ListParagraph"/>
+        <w:pStyle w:val="a3"/>
         <w:numPr>
           <w:ilvl w:val="0"/>
           <w:numId w:val="4"/>
@@ -7811,7 +8969,7 @@
     </w:p>
     <w:p>
       <w:pPr>
-        <w:pStyle w:val="ListParagraph"/>
+        <w:pStyle w:val="a3"/>
         <w:numPr>
           <w:ilvl w:val="0"/>
           <w:numId w:val="4"/>
@@ -7856,7 +9014,7 @@
     </w:p>
     <w:p>
       <w:pPr>
-        <w:pStyle w:val="ListParagraph"/>
+        <w:pStyle w:val="a3"/>
         <w:numPr>
           <w:ilvl w:val="0"/>
           <w:numId w:val="4"/>
@@ -8546,7 +9704,7 @@
         <w:spacing w:line="360" w:lineRule="auto"/>
         <w:ind w:firstLine="709"/>
         <w:rPr>
-          <w:rFonts w:eastAsiaTheme="minorEastAsia" w:hint="eastAsia"/>
+          <w:rFonts w:eastAsiaTheme="minorEastAsia"/>
           <w:bCs/>
           <w:lang w:val="ru-UA" w:eastAsia="ja-JP"/>
         </w:rPr>
@@ -8561,7 +9719,7 @@
     </w:p>
     <w:p>
       <w:pPr>
-        <w:pStyle w:val="1"/>
+        <w:pStyle w:val="11"/>
       </w:pPr>
       <w:bookmarkStart w:id="30" w:name="_Toc11799338"/>
       <w:r>
@@ -8572,12 +9730,12 @@
     </w:p>
     <w:p>
       <w:pPr>
-        <w:pStyle w:val="1"/>
-      </w:pPr>
-    </w:p>
-    <w:p>
-      <w:pPr>
-        <w:pStyle w:val="a"/>
+        <w:pStyle w:val="11"/>
+      </w:pPr>
+    </w:p>
+    <w:p>
+      <w:pPr>
+        <w:pStyle w:val="a4"/>
       </w:pPr>
       <w:r>
         <w:t xml:space="preserve">Під час проходження практики на видавництві </w:t>
@@ -8633,7 +9791,7 @@
     </w:p>
     <w:p>
       <w:pPr>
-        <w:pStyle w:val="a"/>
+        <w:pStyle w:val="a4"/>
       </w:pPr>
       <w:r>
         <w:t xml:space="preserve">Під час проведення екскурсії по </w:t>
@@ -8810,7 +9968,7 @@
     </w:p>
     <w:p>
       <w:pPr>
-        <w:pStyle w:val="a"/>
+        <w:pStyle w:val="a4"/>
       </w:pPr>
     </w:p>
     <w:p>
@@ -8835,7 +9993,7 @@
 </file>
 
 <file path=word/numbering.xml><?xml version="1.0" encoding="utf-8"?>
-<w:numbering xmlns:wpc="http://schemas.microsoft.com/office/word/2010/wordprocessingCanvas" xmlns:cx="http://schemas.microsoft.com/office/drawing/2014/chartex" xmlns:mc="http://schemas.openxmlformats.org/markup-compatibility/2006" xmlns:o="urn:schemas-microsoft-com:office:office" xmlns:r="http://schemas.openxmlformats.org/officeDocument/2006/relationships" xmlns:m="http://schemas.openxmlformats.org/officeDocument/2006/math" xmlns:v="urn:schemas-microsoft-com:vml" xmlns:wp14="http://schemas.microsoft.com/office/word/2010/wordprocessingDrawing" xmlns:wp="http://schemas.openxmlformats.org/drawingml/2006/wordprocessingDrawing" xmlns:w10="urn:schemas-microsoft-com:office:word" xmlns:w="http://schemas.openxmlformats.org/wordprocessingml/2006/main" xmlns:w14="http://schemas.microsoft.com/office/word/2010/wordml" xmlns:w15="http://schemas.microsoft.com/office/word/2012/wordml" xmlns:w16se="http://schemas.microsoft.com/office/word/2015/wordml/symex" xmlns:wpg="http://schemas.microsoft.com/office/word/2010/wordprocessingGroup" xmlns:wpi="http://schemas.microsoft.com/office/word/2010/wordprocessingInk" xmlns:wne="http://schemas.microsoft.com/office/word/2006/wordml" xmlns:wps="http://schemas.microsoft.com/office/word/2010/wordprocessingShape" mc:Ignorable="w14 w15 w16se wp14">
+<w:numbering xmlns:wpc="http://schemas.microsoft.com/office/word/2010/wordprocessingCanvas" xmlns:cx="http://schemas.microsoft.com/office/drawing/2014/chartex" xmlns:cx1="http://schemas.microsoft.com/office/drawing/2015/9/8/chartex" xmlns:cx2="http://schemas.microsoft.com/office/drawing/2015/10/21/chartex" xmlns:cx3="http://schemas.microsoft.com/office/drawing/2016/5/9/chartex" xmlns:cx4="http://schemas.microsoft.com/office/drawing/2016/5/10/chartex" xmlns:cx5="http://schemas.microsoft.com/office/drawing/2016/5/11/chartex" xmlns:cx6="http://schemas.microsoft.com/office/drawing/2016/5/12/chartex" xmlns:cx7="http://schemas.microsoft.com/office/drawing/2016/5/13/chartex" xmlns:cx8="http://schemas.microsoft.com/office/drawing/2016/5/14/chartex" xmlns:mc="http://schemas.openxmlformats.org/markup-compatibility/2006" xmlns:aink="http://schemas.microsoft.com/office/drawing/2016/ink" xmlns:am3d="http://schemas.microsoft.com/office/drawing/2017/model3d" xmlns:o="urn:schemas-microsoft-com:office:office" xmlns:r="http://schemas.openxmlformats.org/officeDocument/2006/relationships" xmlns:m="http://schemas.openxmlformats.org/officeDocument/2006/math" xmlns:v="urn:schemas-microsoft-com:vml" xmlns:wp14="http://schemas.microsoft.com/office/word/2010/wordprocessingDrawing" xmlns:wp="http://schemas.openxmlformats.org/drawingml/2006/wordprocessingDrawing" xmlns:w10="urn:schemas-microsoft-com:office:word" xmlns:w="http://schemas.openxmlformats.org/wordprocessingml/2006/main" xmlns:w14="http://schemas.microsoft.com/office/word/2010/wordml" xmlns:w15="http://schemas.microsoft.com/office/word/2012/wordml" xmlns:w16cid="http://schemas.microsoft.com/office/word/2016/wordml/cid" xmlns:w16se="http://schemas.microsoft.com/office/word/2015/wordml/symex" xmlns:wpg="http://schemas.microsoft.com/office/word/2010/wordprocessingGroup" xmlns:wpi="http://schemas.microsoft.com/office/word/2010/wordprocessingInk" xmlns:wne="http://schemas.microsoft.com/office/word/2006/wordml" xmlns:wps="http://schemas.microsoft.com/office/word/2010/wordprocessingShape" mc:Ignorable="w14 w15 w16se w16cid wp14">
   <w:abstractNum w:abstractNumId="0" w15:restartNumberingAfterBreak="0">
     <w:nsid w:val="289D5B1E"/>
     <w:multiLevelType w:val="hybridMultilevel"/>
@@ -8923,16 +10081,16 @@
     </w:lvl>
   </w:abstractNum>
   <w:abstractNum w:abstractNumId="1" w15:restartNumberingAfterBreak="0">
-    <w:nsid w:val="4BDE409A"/>
+    <w:nsid w:val="48C317A7"/>
     <w:multiLevelType w:val="hybridMultilevel"/>
-    <w:tmpl w:val="28A47996"/>
+    <w:tmpl w:val="29F631D0"/>
     <w:lvl w:ilvl="0" w:tplc="04090001">
       <w:start w:val="1"/>
       <w:numFmt w:val="bullet"/>
       <w:lvlText w:val=""/>
       <w:lvlJc w:val="left"/>
       <w:pPr>
-        <w:ind w:left="720" w:hanging="360"/>
+        <w:ind w:left="1429" w:hanging="360"/>
       </w:pPr>
       <w:rPr>
         <w:rFonts w:ascii="Symbol" w:hAnsi="Symbol" w:hint="default"/>
@@ -8944,7 +10102,7 @@
       <w:lvlText w:val="o"/>
       <w:lvlJc w:val="left"/>
       <w:pPr>
-        <w:ind w:left="1440" w:hanging="360"/>
+        <w:ind w:left="2149" w:hanging="360"/>
       </w:pPr>
       <w:rPr>
         <w:rFonts w:ascii="Courier New" w:hAnsi="Courier New" w:cs="Courier New" w:hint="default"/>
@@ -8956,7 +10114,7 @@
       <w:lvlText w:val=""/>
       <w:lvlJc w:val="left"/>
       <w:pPr>
-        <w:ind w:left="2160" w:hanging="360"/>
+        <w:ind w:left="2869" w:hanging="360"/>
       </w:pPr>
       <w:rPr>
         <w:rFonts w:ascii="Wingdings" w:hAnsi="Wingdings" w:hint="default"/>
@@ -8968,7 +10126,7 @@
       <w:lvlText w:val=""/>
       <w:lvlJc w:val="left"/>
       <w:pPr>
-        <w:ind w:left="2880" w:hanging="360"/>
+        <w:ind w:left="3589" w:hanging="360"/>
       </w:pPr>
       <w:rPr>
         <w:rFonts w:ascii="Symbol" w:hAnsi="Symbol" w:hint="default"/>
@@ -8980,7 +10138,7 @@
       <w:lvlText w:val="o"/>
       <w:lvlJc w:val="left"/>
       <w:pPr>
-        <w:ind w:left="3600" w:hanging="360"/>
+        <w:ind w:left="4309" w:hanging="360"/>
       </w:pPr>
       <w:rPr>
         <w:rFonts w:ascii="Courier New" w:hAnsi="Courier New" w:cs="Courier New" w:hint="default"/>
@@ -8992,7 +10150,7 @@
       <w:lvlText w:val=""/>
       <w:lvlJc w:val="left"/>
       <w:pPr>
-        <w:ind w:left="4320" w:hanging="360"/>
+        <w:ind w:left="5029" w:hanging="360"/>
       </w:pPr>
       <w:rPr>
         <w:rFonts w:ascii="Wingdings" w:hAnsi="Wingdings" w:hint="default"/>
@@ -9004,7 +10162,7 @@
       <w:lvlText w:val=""/>
       <w:lvlJc w:val="left"/>
       <w:pPr>
-        <w:ind w:left="5040" w:hanging="360"/>
+        <w:ind w:left="5749" w:hanging="360"/>
       </w:pPr>
       <w:rPr>
         <w:rFonts w:ascii="Symbol" w:hAnsi="Symbol" w:hint="default"/>
@@ -9016,7 +10174,7 @@
       <w:lvlText w:val="o"/>
       <w:lvlJc w:val="left"/>
       <w:pPr>
-        <w:ind w:left="5760" w:hanging="360"/>
+        <w:ind w:left="6469" w:hanging="360"/>
       </w:pPr>
       <w:rPr>
         <w:rFonts w:ascii="Courier New" w:hAnsi="Courier New" w:cs="Courier New" w:hint="default"/>
@@ -9028,7 +10186,7 @@
       <w:lvlText w:val=""/>
       <w:lvlJc w:val="left"/>
       <w:pPr>
-        <w:ind w:left="6480" w:hanging="360"/>
+        <w:ind w:left="7189" w:hanging="360"/>
       </w:pPr>
       <w:rPr>
         <w:rFonts w:ascii="Wingdings" w:hAnsi="Wingdings" w:hint="default"/>
@@ -9036,6 +10194,119 @@
     </w:lvl>
   </w:abstractNum>
   <w:abstractNum w:abstractNumId="2" w15:restartNumberingAfterBreak="0">
+    <w:nsid w:val="4BDE409A"/>
+    <w:multiLevelType w:val="hybridMultilevel"/>
+    <w:tmpl w:val="28A47996"/>
+    <w:lvl w:ilvl="0" w:tplc="04090001">
+      <w:start w:val="1"/>
+      <w:numFmt w:val="bullet"/>
+      <w:lvlText w:val=""/>
+      <w:lvlJc w:val="left"/>
+      <w:pPr>
+        <w:ind w:left="720" w:hanging="360"/>
+      </w:pPr>
+      <w:rPr>
+        <w:rFonts w:ascii="Symbol" w:hAnsi="Symbol" w:hint="default"/>
+      </w:rPr>
+    </w:lvl>
+    <w:lvl w:ilvl="1" w:tplc="04090003" w:tentative="1">
+      <w:start w:val="1"/>
+      <w:numFmt w:val="bullet"/>
+      <w:lvlText w:val="o"/>
+      <w:lvlJc w:val="left"/>
+      <w:pPr>
+        <w:ind w:left="1440" w:hanging="360"/>
+      </w:pPr>
+      <w:rPr>
+        <w:rFonts w:ascii="Courier New" w:hAnsi="Courier New" w:cs="Courier New" w:hint="default"/>
+      </w:rPr>
+    </w:lvl>
+    <w:lvl w:ilvl="2" w:tplc="04090005" w:tentative="1">
+      <w:start w:val="1"/>
+      <w:numFmt w:val="bullet"/>
+      <w:lvlText w:val=""/>
+      <w:lvlJc w:val="left"/>
+      <w:pPr>
+        <w:ind w:left="2160" w:hanging="360"/>
+      </w:pPr>
+      <w:rPr>
+        <w:rFonts w:ascii="Wingdings" w:hAnsi="Wingdings" w:hint="default"/>
+      </w:rPr>
+    </w:lvl>
+    <w:lvl w:ilvl="3" w:tplc="04090001" w:tentative="1">
+      <w:start w:val="1"/>
+      <w:numFmt w:val="bullet"/>
+      <w:lvlText w:val=""/>
+      <w:lvlJc w:val="left"/>
+      <w:pPr>
+        <w:ind w:left="2880" w:hanging="360"/>
+      </w:pPr>
+      <w:rPr>
+        <w:rFonts w:ascii="Symbol" w:hAnsi="Symbol" w:hint="default"/>
+      </w:rPr>
+    </w:lvl>
+    <w:lvl w:ilvl="4" w:tplc="04090003" w:tentative="1">
+      <w:start w:val="1"/>
+      <w:numFmt w:val="bullet"/>
+      <w:lvlText w:val="o"/>
+      <w:lvlJc w:val="left"/>
+      <w:pPr>
+        <w:ind w:left="3600" w:hanging="360"/>
+      </w:pPr>
+      <w:rPr>
+        <w:rFonts w:ascii="Courier New" w:hAnsi="Courier New" w:cs="Courier New" w:hint="default"/>
+      </w:rPr>
+    </w:lvl>
+    <w:lvl w:ilvl="5" w:tplc="04090005" w:tentative="1">
+      <w:start w:val="1"/>
+      <w:numFmt w:val="bullet"/>
+      <w:lvlText w:val=""/>
+      <w:lvlJc w:val="left"/>
+      <w:pPr>
+        <w:ind w:left="4320" w:hanging="360"/>
+      </w:pPr>
+      <w:rPr>
+        <w:rFonts w:ascii="Wingdings" w:hAnsi="Wingdings" w:hint="default"/>
+      </w:rPr>
+    </w:lvl>
+    <w:lvl w:ilvl="6" w:tplc="04090001" w:tentative="1">
+      <w:start w:val="1"/>
+      <w:numFmt w:val="bullet"/>
+      <w:lvlText w:val=""/>
+      <w:lvlJc w:val="left"/>
+      <w:pPr>
+        <w:ind w:left="5040" w:hanging="360"/>
+      </w:pPr>
+      <w:rPr>
+        <w:rFonts w:ascii="Symbol" w:hAnsi="Symbol" w:hint="default"/>
+      </w:rPr>
+    </w:lvl>
+    <w:lvl w:ilvl="7" w:tplc="04090003" w:tentative="1">
+      <w:start w:val="1"/>
+      <w:numFmt w:val="bullet"/>
+      <w:lvlText w:val="o"/>
+      <w:lvlJc w:val="left"/>
+      <w:pPr>
+        <w:ind w:left="5760" w:hanging="360"/>
+      </w:pPr>
+      <w:rPr>
+        <w:rFonts w:ascii="Courier New" w:hAnsi="Courier New" w:cs="Courier New" w:hint="default"/>
+      </w:rPr>
+    </w:lvl>
+    <w:lvl w:ilvl="8" w:tplc="04090005" w:tentative="1">
+      <w:start w:val="1"/>
+      <w:numFmt w:val="bullet"/>
+      <w:lvlText w:val=""/>
+      <w:lvlJc w:val="left"/>
+      <w:pPr>
+        <w:ind w:left="6480" w:hanging="360"/>
+      </w:pPr>
+      <w:rPr>
+        <w:rFonts w:ascii="Wingdings" w:hAnsi="Wingdings" w:hint="default"/>
+      </w:rPr>
+    </w:lvl>
+  </w:abstractNum>
+  <w:abstractNum w:abstractNumId="3" w15:restartNumberingAfterBreak="0">
     <w:nsid w:val="51CE04FA"/>
     <w:multiLevelType w:val="hybridMultilevel"/>
     <w:tmpl w:val="D52C79D8"/>
@@ -9150,7 +10421,7 @@
       </w:rPr>
     </w:lvl>
   </w:abstractNum>
-  <w:abstractNum w:abstractNumId="3" w15:restartNumberingAfterBreak="0">
+  <w:abstractNum w:abstractNumId="4" w15:restartNumberingAfterBreak="0">
     <w:nsid w:val="747A4DAD"/>
     <w:multiLevelType w:val="hybridMultilevel"/>
     <w:tmpl w:val="434404E4"/>
@@ -9263,7 +10534,7 @@
       </w:rPr>
     </w:lvl>
   </w:abstractNum>
-  <w:abstractNum w:abstractNumId="4" w15:restartNumberingAfterBreak="0">
+  <w:abstractNum w:abstractNumId="5" w15:restartNumberingAfterBreak="0">
     <w:nsid w:val="7DA15D75"/>
     <w:multiLevelType w:val="hybridMultilevel"/>
     <w:tmpl w:val="2A788B1A"/>
@@ -9377,25 +10648,28 @@
     </w:lvl>
   </w:abstractNum>
   <w:num w:numId="1">
+    <w:abstractNumId w:val="3"/>
+  </w:num>
+  <w:num w:numId="2">
     <w:abstractNumId w:val="2"/>
   </w:num>
-  <w:num w:numId="2">
-    <w:abstractNumId w:val="1"/>
-  </w:num>
   <w:num w:numId="3">
-    <w:abstractNumId w:val="3"/>
+    <w:abstractNumId w:val="4"/>
   </w:num>
   <w:num w:numId="4">
     <w:abstractNumId w:val="0"/>
   </w:num>
   <w:num w:numId="5">
-    <w:abstractNumId w:val="4"/>
+    <w:abstractNumId w:val="5"/>
+  </w:num>
+  <w:num w:numId="6">
+    <w:abstractNumId w:val="1"/>
   </w:num>
 </w:numbering>
 </file>
 
 <file path=word/styles.xml><?xml version="1.0" encoding="utf-8"?>
-<w:styles xmlns:mc="http://schemas.openxmlformats.org/markup-compatibility/2006" xmlns:r="http://schemas.openxmlformats.org/officeDocument/2006/relationships" xmlns:w="http://schemas.openxmlformats.org/wordprocessingml/2006/main" xmlns:w14="http://schemas.microsoft.com/office/word/2010/wordml" xmlns:w15="http://schemas.microsoft.com/office/word/2012/wordml" xmlns:w16se="http://schemas.microsoft.com/office/word/2015/wordml/symex" mc:Ignorable="w14 w15 w16se">
+<w:styles xmlns:mc="http://schemas.openxmlformats.org/markup-compatibility/2006" xmlns:r="http://schemas.openxmlformats.org/officeDocument/2006/relationships" xmlns:w="http://schemas.openxmlformats.org/wordprocessingml/2006/main" xmlns:w14="http://schemas.microsoft.com/office/word/2010/wordml" xmlns:w15="http://schemas.microsoft.com/office/word/2012/wordml" xmlns:w16cid="http://schemas.microsoft.com/office/word/2016/wordml/cid" xmlns:w16se="http://schemas.microsoft.com/office/word/2015/wordml/symex" mc:Ignorable="w14 w15 w16se w16cid">
   <w:docDefaults>
     <w:rPrDefault>
       <w:rPr>
@@ -9411,7 +10685,7 @@
       </w:pPr>
     </w:pPrDefault>
   </w:docDefaults>
-  <w:latentStyles w:defLockedState="0" w:defUIPriority="99" w:defSemiHidden="0" w:defUnhideWhenUsed="0" w:defQFormat="0" w:count="371">
+  <w:latentStyles w:defLockedState="0" w:defUIPriority="99" w:defSemiHidden="0" w:defUnhideWhenUsed="0" w:defQFormat="0" w:count="376">
     <w:lsdException w:name="Normal" w:uiPriority="0" w:qFormat="1"/>
     <w:lsdException w:name="heading 1" w:uiPriority="9" w:qFormat="1"/>
     <w:lsdException w:name="heading 2" w:semiHidden="1" w:uiPriority="9" w:unhideWhenUsed="1" w:qFormat="1"/>
@@ -9517,7 +10791,6 @@
     <w:lsdException w:name="HTML Sample" w:semiHidden="1" w:unhideWhenUsed="1"/>
     <w:lsdException w:name="HTML Typewriter" w:semiHidden="1" w:unhideWhenUsed="1"/>
     <w:lsdException w:name="HTML Variable" w:semiHidden="1" w:unhideWhenUsed="1"/>
-    <w:lsdException w:name="Normal Table" w:semiHidden="1" w:unhideWhenUsed="1"/>
     <w:lsdException w:name="annotation subject" w:semiHidden="1" w:unhideWhenUsed="1"/>
     <w:lsdException w:name="No List" w:semiHidden="1" w:unhideWhenUsed="1"/>
     <w:lsdException w:name="Outline List 1" w:semiHidden="1" w:unhideWhenUsed="1"/>
@@ -9560,11 +10833,8 @@
     <w:lsdException w:name="Table Contemporary" w:semiHidden="1" w:unhideWhenUsed="1"/>
     <w:lsdException w:name="Table Elegant" w:semiHidden="1" w:unhideWhenUsed="1"/>
     <w:lsdException w:name="Table Professional" w:semiHidden="1" w:unhideWhenUsed="1"/>
-    <w:lsdException w:name="Table Subtle 1" w:semiHidden="1" w:unhideWhenUsed="1"/>
     <w:lsdException w:name="Table Subtle 2" w:semiHidden="1" w:unhideWhenUsed="1"/>
     <w:lsdException w:name="Table Web 1" w:semiHidden="1" w:unhideWhenUsed="1"/>
-    <w:lsdException w:name="Table Web 2" w:semiHidden="1" w:unhideWhenUsed="1"/>
-    <w:lsdException w:name="Table Web 3" w:semiHidden="1" w:unhideWhenUsed="1"/>
     <w:lsdException w:name="Balloon Text" w:semiHidden="1" w:unhideWhenUsed="1"/>
     <w:lsdException w:name="Table Grid" w:uiPriority="39"/>
     <w:lsdException w:name="Table Theme" w:semiHidden="1" w:unhideWhenUsed="1"/>
@@ -9783,16 +11053,21 @@
     <w:lsdException w:name="List Table 5 Dark Accent 6" w:uiPriority="50"/>
     <w:lsdException w:name="List Table 6 Colorful Accent 6" w:uiPriority="51"/>
     <w:lsdException w:name="List Table 7 Colorful Accent 6" w:uiPriority="52"/>
+    <w:lsdException w:name="Mention" w:semiHidden="1" w:unhideWhenUsed="1"/>
+    <w:lsdException w:name="Smart Hyperlink" w:semiHidden="1" w:unhideWhenUsed="1"/>
+    <w:lsdException w:name="Hashtag" w:semiHidden="1" w:unhideWhenUsed="1"/>
+    <w:lsdException w:name="Unresolved Mention" w:semiHidden="1" w:unhideWhenUsed="1"/>
+    <w:lsdException w:name="Smart Link" w:semiHidden="1" w:unhideWhenUsed="1"/>
   </w:latentStyles>
-  <w:style w:type="paragraph" w:default="1" w:styleId="Normal">
+  <w:style w:type="paragraph" w:default="1" w:styleId="a">
     <w:name w:val="Normal"/>
     <w:qFormat/>
   </w:style>
-  <w:style w:type="paragraph" w:styleId="Heading1">
+  <w:style w:type="paragraph" w:styleId="1">
     <w:name w:val="heading 1"/>
-    <w:basedOn w:val="Normal"/>
-    <w:next w:val="Normal"/>
-    <w:link w:val="Heading1Char"/>
+    <w:basedOn w:val="a"/>
+    <w:next w:val="a"/>
+    <w:link w:val="10"/>
     <w:uiPriority w:val="9"/>
     <w:qFormat/>
     <w:rsid w:val="00F65650"/>
@@ -9809,11 +11084,11 @@
       <w:szCs w:val="32"/>
     </w:rPr>
   </w:style>
-  <w:style w:type="paragraph" w:styleId="Heading2">
+  <w:style w:type="paragraph" w:styleId="2">
     <w:name w:val="heading 2"/>
-    <w:basedOn w:val="Normal"/>
-    <w:next w:val="Normal"/>
-    <w:link w:val="Heading2Char"/>
+    <w:basedOn w:val="a"/>
+    <w:next w:val="a"/>
+    <w:link w:val="20"/>
     <w:uiPriority w:val="9"/>
     <w:semiHidden/>
     <w:unhideWhenUsed/>
@@ -9832,13 +11107,13 @@
       <w:szCs w:val="26"/>
     </w:rPr>
   </w:style>
-  <w:style w:type="character" w:default="1" w:styleId="DefaultParagraphFont">
+  <w:style w:type="character" w:default="1" w:styleId="a0">
     <w:name w:val="Default Paragraph Font"/>
     <w:uiPriority w:val="1"/>
     <w:semiHidden/>
     <w:unhideWhenUsed/>
   </w:style>
-  <w:style w:type="table" w:default="1" w:styleId="TableNormal">
+  <w:style w:type="table" w:default="1" w:styleId="a1">
     <w:name w:val="Normal Table"/>
     <w:uiPriority w:val="99"/>
     <w:semiHidden/>
@@ -9853,15 +11128,15 @@
       </w:tblCellMar>
     </w:tblPr>
   </w:style>
-  <w:style w:type="numbering" w:default="1" w:styleId="NoList">
+  <w:style w:type="numbering" w:default="1" w:styleId="a2">
     <w:name w:val="No List"/>
     <w:uiPriority w:val="99"/>
     <w:semiHidden/>
     <w:unhideWhenUsed/>
   </w:style>
-  <w:style w:type="paragraph" w:styleId="ListParagraph">
+  <w:style w:type="paragraph" w:styleId="a3">
     <w:name w:val="List Paragraph"/>
-    <w:basedOn w:val="Normal"/>
+    <w:basedOn w:val="a"/>
     <w:uiPriority w:val="34"/>
     <w:qFormat/>
     <w:rsid w:val="00745D6C"/>
@@ -9870,10 +11145,10 @@
       <w:contextualSpacing/>
     </w:pPr>
   </w:style>
-  <w:style w:type="paragraph" w:customStyle="1" w:styleId="a">
+  <w:style w:type="paragraph" w:customStyle="1" w:styleId="a4">
     <w:name w:val="осн т"/>
-    <w:basedOn w:val="Normal"/>
-    <w:link w:val="a0"/>
+    <w:basedOn w:val="a"/>
+    <w:link w:val="a5"/>
     <w:autoRedefine/>
     <w:qFormat/>
     <w:rsid w:val="00F65650"/>
@@ -9888,10 +11163,10 @@
       <w:lang w:val="uk-UA" w:eastAsia="ko-KR"/>
     </w:rPr>
   </w:style>
-  <w:style w:type="character" w:customStyle="1" w:styleId="a0">
+  <w:style w:type="character" w:customStyle="1" w:styleId="a5">
     <w:name w:val="осн т Знак"/>
-    <w:basedOn w:val="DefaultParagraphFont"/>
-    <w:link w:val="a"/>
+    <w:basedOn w:val="a0"/>
+    <w:link w:val="a4"/>
     <w:rsid w:val="00F65650"/>
     <w:rPr>
       <w:rFonts w:eastAsiaTheme="minorEastAsia"/>
@@ -9899,10 +11174,10 @@
       <w:lang w:val="uk-UA" w:eastAsia="ko-KR"/>
     </w:rPr>
   </w:style>
-  <w:style w:type="paragraph" w:customStyle="1" w:styleId="1">
+  <w:style w:type="paragraph" w:customStyle="1" w:styleId="11">
     <w:name w:val="заг 1"/>
-    <w:basedOn w:val="Heading1"/>
-    <w:link w:val="10"/>
+    <w:basedOn w:val="1"/>
+    <w:link w:val="12"/>
     <w:autoRedefine/>
     <w:qFormat/>
     <w:rsid w:val="00203BF8"/>
@@ -9920,10 +11195,10 @@
       <w:lang w:val="uk-UA" w:eastAsia="ru-RU"/>
     </w:rPr>
   </w:style>
-  <w:style w:type="character" w:customStyle="1" w:styleId="10">
+  <w:style w:type="character" w:customStyle="1" w:styleId="12">
     <w:name w:val="заг 1 Знак"/>
-    <w:basedOn w:val="Heading1Char"/>
-    <w:link w:val="1"/>
+    <w:basedOn w:val="10"/>
+    <w:link w:val="11"/>
     <w:rsid w:val="00203BF8"/>
     <w:rPr>
       <w:rFonts w:asciiTheme="majorHAnsi" w:eastAsiaTheme="majorEastAsia" w:hAnsiTheme="majorHAnsi" w:cstheme="majorBidi"/>
@@ -9935,10 +11210,10 @@
       <w:lang w:val="uk-UA" w:eastAsia="ru-RU"/>
     </w:rPr>
   </w:style>
-  <w:style w:type="character" w:customStyle="1" w:styleId="Heading1Char">
-    <w:name w:val="Heading 1 Char"/>
-    <w:basedOn w:val="DefaultParagraphFont"/>
-    <w:link w:val="Heading1"/>
+  <w:style w:type="character" w:customStyle="1" w:styleId="10">
+    <w:name w:val="Заголовок 1 Знак"/>
+    <w:basedOn w:val="a0"/>
+    <w:link w:val="1"/>
     <w:uiPriority w:val="9"/>
     <w:rsid w:val="00F65650"/>
     <w:rPr>
@@ -9948,10 +11223,10 @@
       <w:szCs w:val="32"/>
     </w:rPr>
   </w:style>
-  <w:style w:type="paragraph" w:customStyle="1" w:styleId="2">
+  <w:style w:type="paragraph" w:customStyle="1" w:styleId="21">
     <w:name w:val="заг 2"/>
-    <w:basedOn w:val="Heading2"/>
-    <w:link w:val="20"/>
+    <w:basedOn w:val="2"/>
+    <w:link w:val="22"/>
     <w:qFormat/>
     <w:rsid w:val="00203BF8"/>
     <w:pPr>
@@ -9966,10 +11241,10 @@
       <w:lang w:val="ru-RU" w:eastAsia="ru-RU"/>
     </w:rPr>
   </w:style>
-  <w:style w:type="character" w:customStyle="1" w:styleId="20">
+  <w:style w:type="character" w:customStyle="1" w:styleId="22">
     <w:name w:val="заг 2 Знак"/>
-    <w:basedOn w:val="10"/>
-    <w:link w:val="2"/>
+    <w:basedOn w:val="12"/>
+    <w:link w:val="21"/>
     <w:rsid w:val="00203BF8"/>
     <w:rPr>
       <w:rFonts w:asciiTheme="majorHAnsi" w:eastAsiaTheme="majorEastAsia" w:hAnsiTheme="majorHAnsi" w:cstheme="majorBidi"/>
@@ -9981,10 +11256,10 @@
       <w:lang w:val="ru-RU" w:eastAsia="ru-RU"/>
     </w:rPr>
   </w:style>
-  <w:style w:type="character" w:customStyle="1" w:styleId="Heading2Char">
-    <w:name w:val="Heading 2 Char"/>
-    <w:basedOn w:val="DefaultParagraphFont"/>
-    <w:link w:val="Heading2"/>
+  <w:style w:type="character" w:customStyle="1" w:styleId="20">
+    <w:name w:val="Заголовок 2 Знак"/>
+    <w:basedOn w:val="a0"/>
+    <w:link w:val="2"/>
     <w:uiPriority w:val="9"/>
     <w:semiHidden/>
     <w:rsid w:val="00F65650"/>
@@ -9995,10 +11270,10 @@
       <w:szCs w:val="26"/>
     </w:rPr>
   </w:style>
-  <w:style w:type="paragraph" w:styleId="TOC1">
+  <w:style w:type="paragraph" w:styleId="13">
     <w:name w:val="toc 1"/>
-    <w:basedOn w:val="Normal"/>
-    <w:next w:val="Normal"/>
+    <w:basedOn w:val="a"/>
+    <w:next w:val="a"/>
     <w:autoRedefine/>
     <w:uiPriority w:val="39"/>
     <w:unhideWhenUsed/>
@@ -10007,10 +11282,10 @@
       <w:spacing w:after="100"/>
     </w:pPr>
   </w:style>
-  <w:style w:type="paragraph" w:styleId="TOC2">
+  <w:style w:type="paragraph" w:styleId="23">
     <w:name w:val="toc 2"/>
-    <w:basedOn w:val="Normal"/>
-    <w:next w:val="Normal"/>
+    <w:basedOn w:val="a"/>
+    <w:next w:val="a"/>
     <w:autoRedefine/>
     <w:uiPriority w:val="39"/>
     <w:unhideWhenUsed/>
@@ -10020,9 +11295,9 @@
       <w:ind w:left="240"/>
     </w:pPr>
   </w:style>
-  <w:style w:type="character" w:styleId="Hyperlink">
+  <w:style w:type="character" w:styleId="a6">
     <w:name w:val="Hyperlink"/>
-    <w:basedOn w:val="DefaultParagraphFont"/>
+    <w:basedOn w:val="a0"/>
     <w:uiPriority w:val="99"/>
     <w:unhideWhenUsed/>
     <w:rsid w:val="00651D01"/>

</xml_diff>